<commit_message>
versión final del laboratorio 2
</commit_message>
<xml_diff>
--- a/Análisis-Multidimensional/Laboratorio 2.docx
+++ b/Análisis-Multidimensional/Laboratorio 2.docx
@@ -8,7 +8,6 @@
         <w:textAlignment w:val="baseline"/>
         <w:rPr>
           <w:rFonts w:ascii="Times New Roman" w:eastAsia="Times New Roman" w:hAnsi="Times New Roman" w:cs="Times New Roman"/>
-          <w:color w:val="2E74B5"/>
           <w:sz w:val="24"/>
           <w:szCs w:val="24"/>
           <w:lang w:val="es-ES" w:eastAsia="es-ES"/>
@@ -16,64 +15,46 @@
       </w:pPr>
       <w:r>
         <w:rPr>
-          <w:rFonts w:ascii="Times New Roman" w:eastAsia="Times New Roman" w:hAnsi="Times New Roman" w:cs="Times New Roman"/>
-          <w:color w:val="2E74B5"/>
-          <w:sz w:val="32"/>
-          <w:szCs w:val="32"/>
-          <w:lang w:eastAsia="es-ES"/>
-        </w:rPr>
-        <w:t xml:space="preserve">Pregunta 1 – Script </w:t>
+          <w:rFonts w:ascii="Calibri" w:eastAsia="Times New Roman" w:hAnsi="Calibri" w:cs="Calibri"/>
+          <w:lang w:eastAsia="es-ES"/>
+        </w:rPr>
+        <w:t xml:space="preserve">Cree un paquete en </w:t>
       </w:r>
       <w:proofErr w:type="spellStart"/>
       <w:r>
         <w:rPr>
-          <w:rFonts w:ascii="Times New Roman" w:eastAsia="Times New Roman" w:hAnsi="Times New Roman" w:cs="Times New Roman"/>
-          <w:color w:val="2E74B5"/>
-          <w:sz w:val="32"/>
-          <w:szCs w:val="32"/>
-          <w:lang w:eastAsia="es-ES"/>
-        </w:rPr>
-        <w:t>Task</w:t>
+          <w:rFonts w:ascii="Calibri" w:eastAsia="Times New Roman" w:hAnsi="Calibri" w:cs="Calibri"/>
+          <w:lang w:eastAsia="es-ES"/>
+        </w:rPr>
+        <w:t>Integration</w:t>
       </w:r>
       <w:proofErr w:type="spellEnd"/>
       <w:r>
         <w:rPr>
-          <w:rFonts w:ascii="Times New Roman" w:eastAsia="Times New Roman" w:hAnsi="Times New Roman" w:cs="Times New Roman"/>
-          <w:color w:val="2E74B5"/>
-          <w:sz w:val="32"/>
-          <w:szCs w:val="32"/>
-          <w:lang w:eastAsia="es-ES"/>
-        </w:rPr>
-        <w:t xml:space="preserve"> y SQL </w:t>
+          <w:rFonts w:ascii="Calibri" w:eastAsia="Times New Roman" w:hAnsi="Calibri" w:cs="Calibri"/>
+          <w:lang w:eastAsia="es-ES"/>
+        </w:rPr>
+        <w:t xml:space="preserve"> </w:t>
       </w:r>
       <w:proofErr w:type="spellStart"/>
       <w:r>
         <w:rPr>
-          <w:rFonts w:ascii="Times New Roman" w:eastAsia="Times New Roman" w:hAnsi="Times New Roman" w:cs="Times New Roman"/>
-          <w:color w:val="2E74B5"/>
-          <w:sz w:val="32"/>
-          <w:szCs w:val="32"/>
-          <w:lang w:eastAsia="es-ES"/>
-        </w:rPr>
-        <w:t>Task</w:t>
+          <w:rFonts w:ascii="Calibri" w:eastAsia="Times New Roman" w:hAnsi="Calibri" w:cs="Calibri"/>
+          <w:lang w:eastAsia="es-ES"/>
+        </w:rPr>
+        <w:t>Services</w:t>
       </w:r>
       <w:proofErr w:type="spellEnd"/>
       <w:r>
         <w:rPr>
-          <w:rFonts w:ascii="Times New Roman" w:eastAsia="Times New Roman" w:hAnsi="Times New Roman" w:cs="Times New Roman"/>
-          <w:color w:val="2E74B5"/>
-          <w:sz w:val="32"/>
-          <w:szCs w:val="32"/>
-          <w:lang w:eastAsia="es-ES"/>
-        </w:rPr>
-        <w:t xml:space="preserve"> (25 puntos)</w:t>
-      </w:r>
-      <w:r>
-        <w:rPr>
-          <w:rFonts w:ascii="Times New Roman" w:eastAsia="Times New Roman" w:hAnsi="Times New Roman" w:cs="Times New Roman"/>
-          <w:color w:val="2E74B5"/>
-          <w:sz w:val="32"/>
-          <w:szCs w:val="32"/>
+          <w:rFonts w:ascii="Calibri" w:eastAsia="Times New Roman" w:hAnsi="Calibri" w:cs="Calibri"/>
+          <w:lang w:eastAsia="es-ES"/>
+        </w:rPr>
+        <w:t xml:space="preserve"> que realice las siguientes funciones: </w:t>
+      </w:r>
+      <w:r>
+        <w:rPr>
+          <w:rFonts w:ascii="Calibri" w:eastAsia="Times New Roman" w:hAnsi="Calibri" w:cs="Calibri"/>
           <w:lang w:val="es-ES" w:eastAsia="es-ES"/>
         </w:rPr>
         <w:t> </w:t>
@@ -82,69 +63,6 @@
     <w:p>
       <w:pPr>
         <w:spacing w:before="100" w:beforeAutospacing="1" w:after="100" w:afterAutospacing="1" w:line="240" w:lineRule="auto"/>
-        <w:textAlignment w:val="baseline"/>
-        <w:rPr>
-          <w:rFonts w:ascii="Times New Roman" w:eastAsia="Times New Roman" w:hAnsi="Times New Roman" w:cs="Times New Roman"/>
-          <w:sz w:val="24"/>
-          <w:szCs w:val="24"/>
-          <w:lang w:val="es-ES" w:eastAsia="es-ES"/>
-        </w:rPr>
-      </w:pPr>
-      <w:r>
-        <w:rPr>
-          <w:rFonts w:ascii="Calibri" w:eastAsia="Times New Roman" w:hAnsi="Calibri" w:cs="Calibri"/>
-          <w:lang w:eastAsia="es-ES"/>
-        </w:rPr>
-        <w:t xml:space="preserve">Cree un paquete en </w:t>
-      </w:r>
-      <w:proofErr w:type="spellStart"/>
-      <w:r>
-        <w:rPr>
-          <w:rFonts w:ascii="Calibri" w:eastAsia="Times New Roman" w:hAnsi="Calibri" w:cs="Calibri"/>
-          <w:lang w:eastAsia="es-ES"/>
-        </w:rPr>
-        <w:t>Integration</w:t>
-      </w:r>
-      <w:proofErr w:type="spellEnd"/>
-      <w:r>
-        <w:rPr>
-          <w:rFonts w:ascii="Calibri" w:eastAsia="Times New Roman" w:hAnsi="Calibri" w:cs="Calibri"/>
-          <w:lang w:eastAsia="es-ES"/>
-        </w:rPr>
-        <w:t xml:space="preserve"> </w:t>
-      </w:r>
-      <w:proofErr w:type="spellStart"/>
-      <w:r>
-        <w:rPr>
-          <w:rFonts w:ascii="Calibri" w:eastAsia="Times New Roman" w:hAnsi="Calibri" w:cs="Calibri"/>
-          <w:lang w:eastAsia="es-ES"/>
-        </w:rPr>
-        <w:t>Services</w:t>
-      </w:r>
-      <w:proofErr w:type="spellEnd"/>
-      <w:r>
-        <w:rPr>
-          <w:rFonts w:ascii="Calibri" w:eastAsia="Times New Roman" w:hAnsi="Calibri" w:cs="Calibri"/>
-          <w:lang w:eastAsia="es-ES"/>
-        </w:rPr>
-        <w:t xml:space="preserve"> que realice las siguientes funciones: </w:t>
-      </w:r>
-      <w:r>
-        <w:rPr>
-          <w:rFonts w:ascii="Calibri" w:eastAsia="Times New Roman" w:hAnsi="Calibri" w:cs="Calibri"/>
-          <w:lang w:val="es-ES" w:eastAsia="es-ES"/>
-        </w:rPr>
-        <w:t> </w:t>
-      </w:r>
-    </w:p>
-    <w:p>
-      <w:pPr>
-        <w:numPr>
-          <w:ilvl w:val="0"/>
-          <w:numId w:val="1"/>
-        </w:numPr>
-        <w:spacing w:before="100" w:beforeAutospacing="1" w:after="100" w:afterAutospacing="1" w:line="240" w:lineRule="auto"/>
-        <w:ind w:firstLine="720"/>
         <w:textAlignment w:val="baseline"/>
         <w:rPr>
           <w:rFonts w:ascii="Arial" w:eastAsia="Times New Roman" w:hAnsi="Arial" w:cs="Arial"/>
@@ -171,11 +89,10 @@
     <w:p>
       <w:pPr>
         <w:numPr>
-          <w:ilvl w:val="0"/>
-          <w:numId w:val="1"/>
+          <w:ilvl w:val="1"/>
+          <w:numId w:val="9"/>
         </w:numPr>
         <w:spacing w:before="100" w:beforeAutospacing="1" w:after="100" w:afterAutospacing="1" w:line="240" w:lineRule="auto"/>
-        <w:ind w:left="1440" w:firstLine="690"/>
         <w:textAlignment w:val="baseline"/>
         <w:rPr>
           <w:rFonts w:ascii="Arial" w:eastAsia="Times New Roman" w:hAnsi="Arial" w:cs="Arial"/>
@@ -218,11 +135,10 @@
     <w:p>
       <w:pPr>
         <w:numPr>
-          <w:ilvl w:val="0"/>
-          <w:numId w:val="1"/>
+          <w:ilvl w:val="1"/>
+          <w:numId w:val="9"/>
         </w:numPr>
         <w:spacing w:before="100" w:beforeAutospacing="1" w:after="100" w:afterAutospacing="1" w:line="240" w:lineRule="auto"/>
-        <w:ind w:left="1440" w:firstLine="690"/>
         <w:textAlignment w:val="baseline"/>
         <w:rPr>
           <w:rFonts w:ascii="Arial" w:eastAsia="Times New Roman" w:hAnsi="Arial" w:cs="Arial"/>
@@ -236,7 +152,21 @@
           <w:rFonts w:ascii="Segoe UI" w:eastAsia="Times New Roman" w:hAnsi="Segoe UI" w:cs="Segoe UI"/>
           <w:lang w:eastAsia="es-ES"/>
         </w:rPr>
-        <w:t>Declare una variable llamada “</w:t>
+        <w:t xml:space="preserve">Declare una </w:t>
+      </w:r>
+      <w:r>
+        <w:rPr>
+          <w:rFonts w:ascii="Segoe UI" w:eastAsia="Times New Roman" w:hAnsi="Segoe UI" w:cs="Segoe UI"/>
+          <w:lang w:eastAsia="es-ES"/>
+        </w:rPr>
+        <w:t>variable</w:t>
+      </w:r>
+      <w:r>
+        <w:rPr>
+          <w:rFonts w:ascii="Segoe UI" w:eastAsia="Times New Roman" w:hAnsi="Segoe UI" w:cs="Segoe UI"/>
+          <w:lang w:eastAsia="es-ES"/>
+        </w:rPr>
+        <w:t xml:space="preserve"> llamada “</w:t>
       </w:r>
       <w:proofErr w:type="spellStart"/>
       <w:r>
@@ -281,11 +211,10 @@
     <w:p>
       <w:pPr>
         <w:numPr>
-          <w:ilvl w:val="0"/>
-          <w:numId w:val="2"/>
+          <w:ilvl w:val="1"/>
+          <w:numId w:val="9"/>
         </w:numPr>
         <w:spacing w:before="100" w:beforeAutospacing="1" w:after="100" w:afterAutospacing="1" w:line="240" w:lineRule="auto"/>
-        <w:ind w:left="1440" w:firstLine="690"/>
         <w:textAlignment w:val="baseline"/>
         <w:rPr>
           <w:rFonts w:ascii="Arial" w:eastAsia="Times New Roman" w:hAnsi="Arial" w:cs="Arial"/>
@@ -328,11 +257,10 @@
     <w:p>
       <w:pPr>
         <w:numPr>
-          <w:ilvl w:val="0"/>
-          <w:numId w:val="2"/>
+          <w:ilvl w:val="1"/>
+          <w:numId w:val="9"/>
         </w:numPr>
         <w:spacing w:before="100" w:beforeAutospacing="1" w:after="100" w:afterAutospacing="1" w:line="240" w:lineRule="auto"/>
-        <w:ind w:left="1440" w:firstLine="690"/>
         <w:textAlignment w:val="baseline"/>
         <w:rPr>
           <w:rFonts w:ascii="Arial" w:eastAsia="Times New Roman" w:hAnsi="Arial" w:cs="Arial"/>
@@ -377,108 +305,6 @@
         <w:spacing w:before="100" w:beforeAutospacing="1" w:after="100" w:afterAutospacing="1" w:line="240" w:lineRule="auto"/>
         <w:textAlignment w:val="baseline"/>
         <w:rPr>
-          <w:rFonts w:ascii="Times New Roman" w:eastAsia="Times New Roman" w:hAnsi="Times New Roman" w:cs="Times New Roman"/>
-          <w:sz w:val="24"/>
-          <w:szCs w:val="24"/>
-          <w:lang w:val="es-ES" w:eastAsia="es-ES"/>
-        </w:rPr>
-      </w:pPr>
-      <w:r>
-        <w:rPr>
-          <w:rFonts w:ascii="Segoe UI" w:eastAsia="Times New Roman" w:hAnsi="Segoe UI" w:cs="Segoe UI"/>
-          <w:lang w:val="es-ES" w:eastAsia="es-ES"/>
-        </w:rPr>
-        <w:t> </w:t>
-      </w:r>
-    </w:p>
-    <w:p>
-      <w:pPr>
-        <w:spacing w:before="100" w:beforeAutospacing="1" w:after="100" w:afterAutospacing="1" w:line="240" w:lineRule="auto"/>
-        <w:textAlignment w:val="baseline"/>
-        <w:rPr>
-          <w:rFonts w:ascii="Times New Roman" w:eastAsia="Times New Roman" w:hAnsi="Times New Roman" w:cs="Times New Roman"/>
-          <w:sz w:val="24"/>
-          <w:szCs w:val="24"/>
-          <w:lang w:val="es-ES" w:eastAsia="es-ES"/>
-        </w:rPr>
-      </w:pPr>
-      <w:r>
-        <w:rPr>
-          <w:rFonts w:ascii="Segoe UI" w:eastAsia="Times New Roman" w:hAnsi="Segoe UI" w:cs="Segoe UI"/>
-          <w:lang w:val="es-ES" w:eastAsia="es-ES"/>
-        </w:rPr>
-        <w:t> </w:t>
-      </w:r>
-      <w:bookmarkStart w:id="0" w:name="_GoBack"/>
-      <w:bookmarkEnd w:id="0"/>
-    </w:p>
-    <w:p>
-      <w:pPr>
-        <w:spacing w:before="100" w:beforeAutospacing="1" w:after="100" w:afterAutospacing="1" w:line="240" w:lineRule="auto"/>
-        <w:textAlignment w:val="baseline"/>
-        <w:rPr>
-          <w:rFonts w:ascii="Times New Roman" w:eastAsia="Times New Roman" w:hAnsi="Times New Roman" w:cs="Times New Roman"/>
-          <w:sz w:val="24"/>
-          <w:szCs w:val="24"/>
-          <w:lang w:val="es-ES" w:eastAsia="es-ES"/>
-        </w:rPr>
-      </w:pPr>
-      <w:r>
-        <w:rPr>
-          <w:rFonts w:ascii="Segoe UI" w:eastAsia="Times New Roman" w:hAnsi="Segoe UI" w:cs="Segoe UI"/>
-          <w:lang w:val="es-ES" w:eastAsia="es-ES"/>
-        </w:rPr>
-        <w:t> </w:t>
-      </w:r>
-    </w:p>
-    <w:p>
-      <w:pPr>
-        <w:spacing w:before="100" w:beforeAutospacing="1" w:after="100" w:afterAutospacing="1" w:line="240" w:lineRule="auto"/>
-        <w:textAlignment w:val="baseline"/>
-        <w:rPr>
-          <w:rFonts w:ascii="Times New Roman" w:eastAsia="Times New Roman" w:hAnsi="Times New Roman" w:cs="Times New Roman"/>
-          <w:sz w:val="24"/>
-          <w:szCs w:val="24"/>
-          <w:lang w:val="es-ES" w:eastAsia="es-ES"/>
-        </w:rPr>
-      </w:pPr>
-      <w:r>
-        <w:rPr>
-          <w:rFonts w:ascii="Segoe UI" w:eastAsia="Times New Roman" w:hAnsi="Segoe UI" w:cs="Segoe UI"/>
-          <w:lang w:val="es-ES" w:eastAsia="es-ES"/>
-        </w:rPr>
-        <w:t> </w:t>
-      </w:r>
-    </w:p>
-    <w:p>
-      <w:pPr>
-        <w:spacing w:before="100" w:beforeAutospacing="1" w:after="100" w:afterAutospacing="1" w:line="240" w:lineRule="auto"/>
-        <w:textAlignment w:val="baseline"/>
-        <w:rPr>
-          <w:rFonts w:ascii="Times New Roman" w:eastAsia="Times New Roman" w:hAnsi="Times New Roman" w:cs="Times New Roman"/>
-          <w:sz w:val="24"/>
-          <w:szCs w:val="24"/>
-          <w:lang w:val="es-ES" w:eastAsia="es-ES"/>
-        </w:rPr>
-      </w:pPr>
-      <w:r>
-        <w:rPr>
-          <w:rFonts w:ascii="Segoe UI" w:eastAsia="Times New Roman" w:hAnsi="Segoe UI" w:cs="Segoe UI"/>
-          <w:lang w:val="es-ES" w:eastAsia="es-ES"/>
-        </w:rPr>
-        <w:t> </w:t>
-      </w:r>
-    </w:p>
-    <w:p>
-      <w:pPr>
-        <w:numPr>
-          <w:ilvl w:val="0"/>
-          <w:numId w:val="3"/>
-        </w:numPr>
-        <w:spacing w:before="100" w:beforeAutospacing="1" w:after="100" w:afterAutospacing="1" w:line="240" w:lineRule="auto"/>
-        <w:ind w:firstLine="720"/>
-        <w:textAlignment w:val="baseline"/>
-        <w:rPr>
           <w:rFonts w:ascii="Arial" w:eastAsia="Times New Roman" w:hAnsi="Arial" w:cs="Arial"/>
           <w:sz w:val="12"/>
           <w:szCs w:val="12"/>
@@ -488,6 +314,13 @@
       <w:r>
         <w:rPr>
           <w:rFonts w:ascii="Segoe UI" w:eastAsia="Times New Roman" w:hAnsi="Segoe UI" w:cs="Segoe UI"/>
+          <w:lang w:val="es-ES" w:eastAsia="es-ES"/>
+        </w:rPr>
+        <w:t> </w:t>
+      </w:r>
+      <w:r>
+        <w:rPr>
+          <w:rFonts w:ascii="Segoe UI" w:eastAsia="Times New Roman" w:hAnsi="Segoe UI" w:cs="Segoe UI"/>
           <w:lang w:eastAsia="es-ES"/>
         </w:rPr>
         <w:t>Lógica del paquete. </w:t>
@@ -502,12 +335,7 @@
     </w:p>
     <w:p>
       <w:pPr>
-        <w:numPr>
-          <w:ilvl w:val="0"/>
-          <w:numId w:val="3"/>
-        </w:numPr>
         <w:spacing w:before="100" w:beforeAutospacing="1" w:after="100" w:afterAutospacing="1" w:line="240" w:lineRule="auto"/>
-        <w:ind w:left="1080" w:firstLine="0"/>
         <w:textAlignment w:val="baseline"/>
         <w:rPr>
           <w:rFonts w:ascii="Arial" w:eastAsia="Times New Roman" w:hAnsi="Arial" w:cs="Arial"/>
@@ -533,12 +361,10 @@
     </w:p>
     <w:p>
       <w:pPr>
-        <w:numPr>
-          <w:ilvl w:val="0"/>
-          <w:numId w:val="3"/>
-        </w:numPr>
+        <w:tabs>
+          <w:tab w:val="num" w:pos="720"/>
+        </w:tabs>
         <w:spacing w:before="100" w:beforeAutospacing="1" w:after="100" w:afterAutospacing="1" w:line="240" w:lineRule="auto"/>
-        <w:ind w:left="1440" w:firstLine="690"/>
         <w:textAlignment w:val="baseline"/>
         <w:rPr>
           <w:rFonts w:ascii="Arial" w:eastAsia="Times New Roman" w:hAnsi="Arial" w:cs="Arial"/>
@@ -549,1223 +375,84 @@
       </w:pPr>
       <w:r>
         <w:rPr>
-          <w:rFonts w:ascii="Segoe UI" w:eastAsia="Times New Roman" w:hAnsi="Segoe UI" w:cs="Segoe UI"/>
-          <w:lang w:eastAsia="es-ES"/>
-        </w:rPr>
-        <w:t>Preparación del ambiente de trabajo.</w:t>
-      </w:r>
-      <w:r>
-        <w:rPr>
-          <w:rFonts w:ascii="Segoe UI" w:eastAsia="Times New Roman" w:hAnsi="Segoe UI" w:cs="Segoe UI"/>
-          <w:lang w:val="es-ES" w:eastAsia="es-ES"/>
-        </w:rPr>
-        <w:t> </w:t>
-      </w:r>
-    </w:p>
-    <w:p>
-      <w:pPr>
-        <w:numPr>
-          <w:ilvl w:val="0"/>
-          <w:numId w:val="4"/>
-        </w:numPr>
-        <w:spacing w:before="100" w:beforeAutospacing="1" w:after="100" w:afterAutospacing="1" w:line="240" w:lineRule="auto"/>
-        <w:ind w:left="2160" w:firstLine="675"/>
-        <w:textAlignment w:val="baseline"/>
-        <w:rPr>
-          <w:rFonts w:ascii="Arial" w:eastAsia="Times New Roman" w:hAnsi="Arial" w:cs="Arial"/>
-          <w:sz w:val="12"/>
-          <w:szCs w:val="12"/>
-          <w:lang w:val="es-ES" w:eastAsia="es-ES"/>
-        </w:rPr>
-      </w:pPr>
-      <w:r>
-        <w:rPr>
-          <w:rFonts w:ascii="Segoe UI" w:eastAsia="Times New Roman" w:hAnsi="Segoe UI" w:cs="Segoe UI"/>
-          <w:lang w:eastAsia="es-ES"/>
-        </w:rPr>
-        <w:t xml:space="preserve">Mediante un </w:t>
+          <w:rFonts w:ascii="Calibri" w:eastAsia="Times New Roman" w:hAnsi="Calibri" w:cs="Calibri"/>
+          <w:lang w:eastAsia="es-ES"/>
+        </w:rPr>
+        <w:t xml:space="preserve">Incluya </w:t>
+      </w:r>
+      <w:r>
+        <w:rPr>
+          <w:rFonts w:ascii="Calibri" w:eastAsia="Times New Roman" w:hAnsi="Calibri" w:cs="Calibri"/>
+          <w:lang w:eastAsia="es-ES"/>
+        </w:rPr>
+        <w:t xml:space="preserve">un </w:t>
+      </w:r>
+      <w:r>
+        <w:rPr>
+          <w:rFonts w:ascii="Calibri" w:eastAsia="Times New Roman" w:hAnsi="Calibri" w:cs="Calibri"/>
+          <w:lang w:eastAsia="es-ES"/>
+        </w:rPr>
+        <w:t>script</w:t>
+      </w:r>
+      <w:r>
+        <w:rPr>
+          <w:rFonts w:ascii="Calibri" w:eastAsia="Times New Roman" w:hAnsi="Calibri" w:cs="Calibri"/>
+          <w:lang w:eastAsia="es-ES"/>
+        </w:rPr>
+        <w:t xml:space="preserve"> </w:t>
       </w:r>
       <w:proofErr w:type="spellStart"/>
       <w:r>
         <w:rPr>
-          <w:rFonts w:ascii="Segoe UI" w:eastAsia="Times New Roman" w:hAnsi="Segoe UI" w:cs="Segoe UI"/>
-          <w:lang w:eastAsia="es-ES"/>
-        </w:rPr>
-        <w:t>sql</w:t>
+          <w:rFonts w:ascii="Calibri" w:eastAsia="Times New Roman" w:hAnsi="Calibri" w:cs="Calibri"/>
+          <w:lang w:eastAsia="es-ES"/>
+        </w:rPr>
+        <w:t>task</w:t>
       </w:r>
       <w:proofErr w:type="spellEnd"/>
       <w:r>
         <w:rPr>
-          <w:rFonts w:ascii="Segoe UI" w:eastAsia="Times New Roman" w:hAnsi="Segoe UI" w:cs="Segoe UI"/>
+          <w:rFonts w:ascii="Calibri" w:eastAsia="Times New Roman" w:hAnsi="Calibri" w:cs="Calibri"/>
+          <w:lang w:eastAsia="es-ES"/>
+        </w:rPr>
+        <w:t xml:space="preserve"> que reciba la variable </w:t>
+      </w:r>
+      <w:proofErr w:type="spellStart"/>
+      <w:r>
+        <w:rPr>
+          <w:rFonts w:ascii="Calibri" w:eastAsia="Times New Roman" w:hAnsi="Calibri" w:cs="Calibri"/>
+          <w:lang w:eastAsia="es-ES"/>
+        </w:rPr>
+        <w:t>VoltajeMedido</w:t>
+      </w:r>
+      <w:proofErr w:type="spellEnd"/>
+      <w:r>
+        <w:rPr>
+          <w:rFonts w:ascii="Calibri" w:eastAsia="Times New Roman" w:hAnsi="Calibri" w:cs="Calibri"/>
           <w:lang w:eastAsia="es-ES"/>
         </w:rPr>
         <w:t xml:space="preserve"> </w:t>
       </w:r>
-      <w:proofErr w:type="spellStart"/>
-      <w:r>
-        <w:rPr>
-          <w:rFonts w:ascii="Segoe UI" w:eastAsia="Times New Roman" w:hAnsi="Segoe UI" w:cs="Segoe UI"/>
-          <w:lang w:eastAsia="es-ES"/>
-        </w:rPr>
-        <w:t>task</w:t>
-      </w:r>
-      <w:proofErr w:type="spellEnd"/>
-      <w:r>
-        <w:rPr>
-          <w:rFonts w:ascii="Segoe UI" w:eastAsia="Times New Roman" w:hAnsi="Segoe UI" w:cs="Segoe UI"/>
-          <w:lang w:eastAsia="es-ES"/>
-        </w:rPr>
-        <w:t>, en caso de que en la base de datos que usted utiliza exista una tabla que se llama “</w:t>
-      </w:r>
-      <w:proofErr w:type="spellStart"/>
-      <w:r>
-        <w:rPr>
-          <w:rFonts w:ascii="Segoe UI" w:eastAsia="Times New Roman" w:hAnsi="Segoe UI" w:cs="Segoe UI"/>
-          <w:lang w:eastAsia="es-ES"/>
-        </w:rPr>
-        <w:t>PreguntaUno</w:t>
-      </w:r>
-      <w:proofErr w:type="spellEnd"/>
-      <w:r>
-        <w:rPr>
-          <w:rFonts w:ascii="Segoe UI" w:eastAsia="Times New Roman" w:hAnsi="Segoe UI" w:cs="Segoe UI"/>
-          <w:lang w:eastAsia="es-ES"/>
-        </w:rPr>
-        <w:t>”, entonces la elimina.</w:t>
-      </w:r>
-      <w:r>
-        <w:rPr>
-          <w:rFonts w:ascii="Segoe UI" w:eastAsia="Times New Roman" w:hAnsi="Segoe UI" w:cs="Segoe UI"/>
-          <w:lang w:val="es-ES" w:eastAsia="es-ES"/>
-        </w:rPr>
-        <w:t> </w:t>
-      </w:r>
-    </w:p>
-    <w:p>
-      <w:pPr>
-        <w:numPr>
-          <w:ilvl w:val="0"/>
-          <w:numId w:val="4"/>
-        </w:numPr>
-        <w:spacing w:before="100" w:beforeAutospacing="1" w:after="100" w:afterAutospacing="1" w:line="240" w:lineRule="auto"/>
-        <w:ind w:left="2160" w:firstLine="675"/>
-        <w:textAlignment w:val="baseline"/>
-        <w:rPr>
-          <w:rFonts w:ascii="Arial" w:eastAsia="Times New Roman" w:hAnsi="Arial" w:cs="Arial"/>
-          <w:sz w:val="12"/>
-          <w:szCs w:val="12"/>
-          <w:lang w:val="es-ES" w:eastAsia="es-ES"/>
-        </w:rPr>
-      </w:pPr>
-      <w:r>
-        <w:rPr>
-          <w:rFonts w:ascii="Segoe UI" w:eastAsia="Times New Roman" w:hAnsi="Segoe UI" w:cs="Segoe UI"/>
-          <w:lang w:eastAsia="es-ES"/>
-        </w:rPr>
-        <w:t xml:space="preserve">Mediante un </w:t>
-      </w:r>
-      <w:proofErr w:type="spellStart"/>
-      <w:r>
-        <w:rPr>
-          <w:rFonts w:ascii="Segoe UI" w:eastAsia="Times New Roman" w:hAnsi="Segoe UI" w:cs="Segoe UI"/>
-          <w:lang w:eastAsia="es-ES"/>
-        </w:rPr>
-        <w:t>sql</w:t>
-      </w:r>
-      <w:proofErr w:type="spellEnd"/>
-      <w:r>
-        <w:rPr>
-          <w:rFonts w:ascii="Segoe UI" w:eastAsia="Times New Roman" w:hAnsi="Segoe UI" w:cs="Segoe UI"/>
-          <w:lang w:eastAsia="es-ES"/>
-        </w:rPr>
-        <w:t xml:space="preserve"> </w:t>
-      </w:r>
-      <w:proofErr w:type="spellStart"/>
-      <w:r>
-        <w:rPr>
-          <w:rFonts w:ascii="Segoe UI" w:eastAsia="Times New Roman" w:hAnsi="Segoe UI" w:cs="Segoe UI"/>
-          <w:lang w:eastAsia="es-ES"/>
-        </w:rPr>
-        <w:t>task</w:t>
-      </w:r>
-      <w:proofErr w:type="spellEnd"/>
-      <w:r>
-        <w:rPr>
-          <w:rFonts w:ascii="Segoe UI" w:eastAsia="Times New Roman" w:hAnsi="Segoe UI" w:cs="Segoe UI"/>
-          <w:lang w:eastAsia="es-ES"/>
-        </w:rPr>
-        <w:t xml:space="preserve"> asignado a una variable, cree una tabla llamada </w:t>
-      </w:r>
-      <w:proofErr w:type="spellStart"/>
-      <w:r>
-        <w:rPr>
-          <w:rFonts w:ascii="Segoe UI" w:eastAsia="Times New Roman" w:hAnsi="Segoe UI" w:cs="Segoe UI"/>
-          <w:lang w:eastAsia="es-ES"/>
-        </w:rPr>
-        <w:t>PreguntaUno</w:t>
-      </w:r>
-      <w:proofErr w:type="spellEnd"/>
-      <w:r>
-        <w:rPr>
-          <w:rFonts w:ascii="Segoe UI" w:eastAsia="Times New Roman" w:hAnsi="Segoe UI" w:cs="Segoe UI"/>
-          <w:lang w:eastAsia="es-ES"/>
-        </w:rPr>
-        <w:t xml:space="preserve"> la cual tiene la siguiente estructura:</w:t>
-      </w:r>
-      <w:r>
-        <w:rPr>
-          <w:rFonts w:ascii="Segoe UI" w:eastAsia="Times New Roman" w:hAnsi="Segoe UI" w:cs="Segoe UI"/>
-          <w:lang w:val="es-ES" w:eastAsia="es-ES"/>
-        </w:rPr>
-        <w:t> </w:t>
-      </w:r>
-    </w:p>
-    <w:tbl>
-      <w:tblPr>
-        <w:tblW w:w="0" w:type="auto"/>
-        <w:tblCellSpacing w:w="15" w:type="dxa"/>
-        <w:tblBorders>
-          <w:top w:val="outset" w:sz="6" w:space="0" w:color="auto"/>
-          <w:left w:val="outset" w:sz="6" w:space="0" w:color="auto"/>
-          <w:bottom w:val="outset" w:sz="6" w:space="0" w:color="auto"/>
-          <w:right w:val="outset" w:sz="6" w:space="0" w:color="auto"/>
-        </w:tblBorders>
-        <w:tblCellMar>
-          <w:top w:w="15" w:type="dxa"/>
-          <w:left w:w="15" w:type="dxa"/>
-          <w:bottom w:w="15" w:type="dxa"/>
-          <w:right w:w="15" w:type="dxa"/>
-        </w:tblCellMar>
-        <w:tblLook w:val="04A0" w:firstRow="1" w:lastRow="0" w:firstColumn="1" w:lastColumn="0" w:noHBand="0" w:noVBand="1"/>
-      </w:tblPr>
-      <w:tblGrid>
-        <w:gridCol w:w="1568"/>
-        <w:gridCol w:w="948"/>
-        <w:gridCol w:w="915"/>
-        <w:gridCol w:w="433"/>
-      </w:tblGrid>
-      <w:tr>
-        <w:trPr>
-          <w:tblCellSpacing w:w="15" w:type="dxa"/>
-        </w:trPr>
-        <w:tc>
-          <w:tcPr>
-            <w:tcW w:w="1515" w:type="dxa"/>
-            <w:tcBorders>
-              <w:top w:val="single" w:sz="6" w:space="0" w:color="auto"/>
-              <w:left w:val="single" w:sz="6" w:space="0" w:color="auto"/>
-              <w:bottom w:val="single" w:sz="6" w:space="0" w:color="auto"/>
-              <w:right w:val="single" w:sz="6" w:space="0" w:color="auto"/>
-            </w:tcBorders>
-            <w:shd w:val="clear" w:color="auto" w:fill="auto"/>
-            <w:hideMark/>
-          </w:tcPr>
-          <w:p>
-            <w:pPr>
-              <w:spacing w:before="100" w:beforeAutospacing="1" w:after="100" w:afterAutospacing="1" w:line="240" w:lineRule="auto"/>
-              <w:textAlignment w:val="baseline"/>
-              <w:rPr>
-                <w:rFonts w:ascii="Times New Roman" w:eastAsia="Times New Roman" w:hAnsi="Times New Roman" w:cs="Times New Roman"/>
-                <w:sz w:val="24"/>
-                <w:szCs w:val="24"/>
-                <w:lang w:val="es-ES" w:eastAsia="es-ES"/>
-              </w:rPr>
-            </w:pPr>
-            <w:r>
-              <w:rPr>
-                <w:rFonts w:ascii="Calibri" w:eastAsia="Times New Roman" w:hAnsi="Calibri" w:cs="Calibri"/>
-                <w:lang w:eastAsia="es-ES"/>
-              </w:rPr>
-              <w:t>Columna </w:t>
-            </w:r>
-            <w:r>
-              <w:rPr>
-                <w:rFonts w:ascii="Calibri" w:eastAsia="Times New Roman" w:hAnsi="Calibri" w:cs="Calibri"/>
-                <w:lang w:val="es-ES" w:eastAsia="es-ES"/>
-              </w:rPr>
-              <w:t> </w:t>
-            </w:r>
-          </w:p>
-        </w:tc>
-        <w:tc>
-          <w:tcPr>
-            <w:tcW w:w="885" w:type="dxa"/>
-            <w:tcBorders>
-              <w:top w:val="single" w:sz="6" w:space="0" w:color="auto"/>
-              <w:left w:val="single" w:sz="6" w:space="0" w:color="auto"/>
-              <w:bottom w:val="single" w:sz="6" w:space="0" w:color="auto"/>
-              <w:right w:val="single" w:sz="6" w:space="0" w:color="auto"/>
-            </w:tcBorders>
-            <w:shd w:val="clear" w:color="auto" w:fill="auto"/>
-            <w:hideMark/>
-          </w:tcPr>
-          <w:p>
-            <w:pPr>
-              <w:spacing w:before="100" w:beforeAutospacing="1" w:after="100" w:afterAutospacing="1" w:line="240" w:lineRule="auto"/>
-              <w:textAlignment w:val="baseline"/>
-              <w:rPr>
-                <w:rFonts w:ascii="Times New Roman" w:eastAsia="Times New Roman" w:hAnsi="Times New Roman" w:cs="Times New Roman"/>
-                <w:sz w:val="24"/>
-                <w:szCs w:val="24"/>
-                <w:lang w:val="es-ES" w:eastAsia="es-ES"/>
-              </w:rPr>
-            </w:pPr>
-            <w:r>
-              <w:rPr>
-                <w:rFonts w:ascii="Calibri" w:eastAsia="Times New Roman" w:hAnsi="Calibri" w:cs="Calibri"/>
-                <w:lang w:eastAsia="es-ES"/>
-              </w:rPr>
-              <w:t>Tipo </w:t>
-            </w:r>
-            <w:r>
-              <w:rPr>
-                <w:rFonts w:ascii="Calibri" w:eastAsia="Times New Roman" w:hAnsi="Calibri" w:cs="Calibri"/>
-                <w:lang w:val="es-ES" w:eastAsia="es-ES"/>
-              </w:rPr>
-              <w:t> </w:t>
-            </w:r>
-          </w:p>
-        </w:tc>
-        <w:tc>
-          <w:tcPr>
-            <w:tcW w:w="855" w:type="dxa"/>
-            <w:tcBorders>
-              <w:top w:val="single" w:sz="6" w:space="0" w:color="auto"/>
-              <w:left w:val="single" w:sz="6" w:space="0" w:color="auto"/>
-              <w:bottom w:val="single" w:sz="6" w:space="0" w:color="auto"/>
-              <w:right w:val="single" w:sz="6" w:space="0" w:color="auto"/>
-            </w:tcBorders>
-            <w:shd w:val="clear" w:color="auto" w:fill="auto"/>
-            <w:hideMark/>
-          </w:tcPr>
-          <w:p>
-            <w:pPr>
-              <w:spacing w:before="100" w:beforeAutospacing="1" w:after="100" w:afterAutospacing="1" w:line="240" w:lineRule="auto"/>
-              <w:textAlignment w:val="baseline"/>
-              <w:rPr>
-                <w:rFonts w:ascii="Times New Roman" w:eastAsia="Times New Roman" w:hAnsi="Times New Roman" w:cs="Times New Roman"/>
-                <w:sz w:val="24"/>
-                <w:szCs w:val="24"/>
-                <w:lang w:val="es-ES" w:eastAsia="es-ES"/>
-              </w:rPr>
-            </w:pPr>
-            <w:r>
-              <w:rPr>
-                <w:rFonts w:ascii="Calibri" w:eastAsia="Times New Roman" w:hAnsi="Calibri" w:cs="Calibri"/>
-                <w:lang w:eastAsia="es-ES"/>
-              </w:rPr>
-              <w:t>Tamaño </w:t>
-            </w:r>
-            <w:r>
-              <w:rPr>
-                <w:rFonts w:ascii="Calibri" w:eastAsia="Times New Roman" w:hAnsi="Calibri" w:cs="Calibri"/>
-                <w:lang w:val="es-ES" w:eastAsia="es-ES"/>
-              </w:rPr>
-              <w:t> </w:t>
-            </w:r>
-          </w:p>
-        </w:tc>
-        <w:tc>
-          <w:tcPr>
-            <w:tcW w:w="375" w:type="dxa"/>
-            <w:tcBorders>
-              <w:top w:val="single" w:sz="6" w:space="0" w:color="auto"/>
-              <w:left w:val="single" w:sz="6" w:space="0" w:color="auto"/>
-              <w:bottom w:val="single" w:sz="6" w:space="0" w:color="auto"/>
-              <w:right w:val="single" w:sz="6" w:space="0" w:color="auto"/>
-            </w:tcBorders>
-            <w:shd w:val="clear" w:color="auto" w:fill="auto"/>
-            <w:hideMark/>
-          </w:tcPr>
-          <w:p>
-            <w:pPr>
-              <w:spacing w:before="100" w:beforeAutospacing="1" w:after="100" w:afterAutospacing="1" w:line="240" w:lineRule="auto"/>
-              <w:textAlignment w:val="baseline"/>
-              <w:rPr>
-                <w:rFonts w:ascii="Times New Roman" w:eastAsia="Times New Roman" w:hAnsi="Times New Roman" w:cs="Times New Roman"/>
-                <w:sz w:val="24"/>
-                <w:szCs w:val="24"/>
-                <w:lang w:val="es-ES" w:eastAsia="es-ES"/>
-              </w:rPr>
-            </w:pPr>
-            <w:r>
-              <w:rPr>
-                <w:rFonts w:ascii="Calibri" w:eastAsia="Times New Roman" w:hAnsi="Calibri" w:cs="Calibri"/>
-                <w:lang w:eastAsia="es-ES"/>
-              </w:rPr>
-              <w:t>PK </w:t>
-            </w:r>
-            <w:r>
-              <w:rPr>
-                <w:rFonts w:ascii="Calibri" w:eastAsia="Times New Roman" w:hAnsi="Calibri" w:cs="Calibri"/>
-                <w:lang w:val="es-ES" w:eastAsia="es-ES"/>
-              </w:rPr>
-              <w:t> </w:t>
-            </w:r>
-          </w:p>
-        </w:tc>
-      </w:tr>
-      <w:tr>
-        <w:trPr>
-          <w:tblCellSpacing w:w="15" w:type="dxa"/>
-        </w:trPr>
-        <w:tc>
-          <w:tcPr>
-            <w:tcW w:w="1515" w:type="dxa"/>
-            <w:tcBorders>
-              <w:top w:val="single" w:sz="6" w:space="0" w:color="auto"/>
-              <w:left w:val="single" w:sz="6" w:space="0" w:color="auto"/>
-              <w:bottom w:val="single" w:sz="6" w:space="0" w:color="auto"/>
-              <w:right w:val="single" w:sz="6" w:space="0" w:color="auto"/>
-            </w:tcBorders>
-            <w:shd w:val="clear" w:color="auto" w:fill="auto"/>
-            <w:hideMark/>
-          </w:tcPr>
-          <w:p>
-            <w:pPr>
-              <w:spacing w:before="100" w:beforeAutospacing="1" w:after="100" w:afterAutospacing="1" w:line="240" w:lineRule="auto"/>
-              <w:textAlignment w:val="baseline"/>
-              <w:rPr>
-                <w:rFonts w:ascii="Times New Roman" w:eastAsia="Times New Roman" w:hAnsi="Times New Roman" w:cs="Times New Roman"/>
-                <w:sz w:val="24"/>
-                <w:szCs w:val="24"/>
-                <w:lang w:val="es-ES" w:eastAsia="es-ES"/>
-              </w:rPr>
-            </w:pPr>
-            <w:proofErr w:type="spellStart"/>
-            <w:r>
-              <w:rPr>
-                <w:rFonts w:ascii="Calibri" w:eastAsia="Times New Roman" w:hAnsi="Calibri" w:cs="Calibri"/>
-                <w:lang w:eastAsia="es-ES"/>
-              </w:rPr>
-              <w:t>TipoBombillo</w:t>
-            </w:r>
-            <w:proofErr w:type="spellEnd"/>
-            <w:r>
-              <w:rPr>
-                <w:rFonts w:ascii="Calibri" w:eastAsia="Times New Roman" w:hAnsi="Calibri" w:cs="Calibri"/>
-                <w:lang w:eastAsia="es-ES"/>
-              </w:rPr>
-              <w:t> </w:t>
-            </w:r>
-            <w:r>
-              <w:rPr>
-                <w:rFonts w:ascii="Calibri" w:eastAsia="Times New Roman" w:hAnsi="Calibri" w:cs="Calibri"/>
-                <w:lang w:val="es-ES" w:eastAsia="es-ES"/>
-              </w:rPr>
-              <w:t> </w:t>
-            </w:r>
-          </w:p>
-        </w:tc>
-        <w:tc>
-          <w:tcPr>
-            <w:tcW w:w="885" w:type="dxa"/>
-            <w:tcBorders>
-              <w:top w:val="single" w:sz="6" w:space="0" w:color="auto"/>
-              <w:left w:val="single" w:sz="6" w:space="0" w:color="auto"/>
-              <w:bottom w:val="single" w:sz="6" w:space="0" w:color="auto"/>
-              <w:right w:val="single" w:sz="6" w:space="0" w:color="auto"/>
-            </w:tcBorders>
-            <w:shd w:val="clear" w:color="auto" w:fill="auto"/>
-            <w:hideMark/>
-          </w:tcPr>
-          <w:p>
-            <w:pPr>
-              <w:spacing w:before="100" w:beforeAutospacing="1" w:after="100" w:afterAutospacing="1" w:line="240" w:lineRule="auto"/>
-              <w:textAlignment w:val="baseline"/>
-              <w:rPr>
-                <w:rFonts w:ascii="Times New Roman" w:eastAsia="Times New Roman" w:hAnsi="Times New Roman" w:cs="Times New Roman"/>
-                <w:sz w:val="24"/>
-                <w:szCs w:val="24"/>
-                <w:lang w:val="es-ES" w:eastAsia="es-ES"/>
-              </w:rPr>
-            </w:pPr>
-            <w:r>
-              <w:rPr>
-                <w:rFonts w:ascii="Calibri" w:eastAsia="Times New Roman" w:hAnsi="Calibri" w:cs="Calibri"/>
-                <w:lang w:eastAsia="es-ES"/>
-              </w:rPr>
-              <w:t>Entero </w:t>
-            </w:r>
-            <w:r>
-              <w:rPr>
-                <w:rFonts w:ascii="Calibri" w:eastAsia="Times New Roman" w:hAnsi="Calibri" w:cs="Calibri"/>
-                <w:lang w:val="es-ES" w:eastAsia="es-ES"/>
-              </w:rPr>
-              <w:t> </w:t>
-            </w:r>
-          </w:p>
-        </w:tc>
-        <w:tc>
-          <w:tcPr>
-            <w:tcW w:w="855" w:type="dxa"/>
-            <w:tcBorders>
-              <w:top w:val="single" w:sz="6" w:space="0" w:color="auto"/>
-              <w:left w:val="single" w:sz="6" w:space="0" w:color="auto"/>
-              <w:bottom w:val="single" w:sz="6" w:space="0" w:color="auto"/>
-              <w:right w:val="single" w:sz="6" w:space="0" w:color="auto"/>
-            </w:tcBorders>
-            <w:shd w:val="clear" w:color="auto" w:fill="auto"/>
-            <w:hideMark/>
-          </w:tcPr>
-          <w:p>
-            <w:pPr>
-              <w:spacing w:before="100" w:beforeAutospacing="1" w:after="100" w:afterAutospacing="1" w:line="240" w:lineRule="auto"/>
-              <w:textAlignment w:val="baseline"/>
-              <w:rPr>
-                <w:rFonts w:ascii="Times New Roman" w:eastAsia="Times New Roman" w:hAnsi="Times New Roman" w:cs="Times New Roman"/>
-                <w:sz w:val="24"/>
-                <w:szCs w:val="24"/>
-                <w:lang w:val="es-ES" w:eastAsia="es-ES"/>
-              </w:rPr>
-            </w:pPr>
-            <w:r>
-              <w:rPr>
-                <w:rFonts w:ascii="Calibri" w:eastAsia="Times New Roman" w:hAnsi="Calibri" w:cs="Calibri"/>
-                <w:lang w:eastAsia="es-ES"/>
-              </w:rPr>
-              <w:t> </w:t>
-            </w:r>
-            <w:r>
-              <w:rPr>
-                <w:rFonts w:ascii="Calibri" w:eastAsia="Times New Roman" w:hAnsi="Calibri" w:cs="Calibri"/>
-                <w:lang w:val="es-ES" w:eastAsia="es-ES"/>
-              </w:rPr>
-              <w:t> </w:t>
-            </w:r>
-          </w:p>
-        </w:tc>
-        <w:tc>
-          <w:tcPr>
-            <w:tcW w:w="375" w:type="dxa"/>
-            <w:tcBorders>
-              <w:top w:val="single" w:sz="6" w:space="0" w:color="auto"/>
-              <w:left w:val="single" w:sz="6" w:space="0" w:color="auto"/>
-              <w:bottom w:val="single" w:sz="6" w:space="0" w:color="auto"/>
-              <w:right w:val="single" w:sz="6" w:space="0" w:color="auto"/>
-            </w:tcBorders>
-            <w:shd w:val="clear" w:color="auto" w:fill="auto"/>
-            <w:hideMark/>
-          </w:tcPr>
-          <w:p>
-            <w:pPr>
-              <w:spacing w:before="100" w:beforeAutospacing="1" w:after="100" w:afterAutospacing="1" w:line="240" w:lineRule="auto"/>
-              <w:textAlignment w:val="baseline"/>
-              <w:rPr>
-                <w:rFonts w:ascii="Times New Roman" w:eastAsia="Times New Roman" w:hAnsi="Times New Roman" w:cs="Times New Roman"/>
-                <w:sz w:val="24"/>
-                <w:szCs w:val="24"/>
-                <w:lang w:val="es-ES" w:eastAsia="es-ES"/>
-              </w:rPr>
-            </w:pPr>
-            <w:r>
-              <w:rPr>
-                <w:rFonts w:ascii="Calibri" w:eastAsia="Times New Roman" w:hAnsi="Calibri" w:cs="Calibri"/>
-                <w:lang w:eastAsia="es-ES"/>
-              </w:rPr>
-              <w:t>Sí </w:t>
-            </w:r>
-            <w:r>
-              <w:rPr>
-                <w:rFonts w:ascii="Calibri" w:eastAsia="Times New Roman" w:hAnsi="Calibri" w:cs="Calibri"/>
-                <w:lang w:val="es-ES" w:eastAsia="es-ES"/>
-              </w:rPr>
-              <w:t> </w:t>
-            </w:r>
-          </w:p>
-        </w:tc>
-      </w:tr>
-      <w:tr>
-        <w:trPr>
-          <w:tblCellSpacing w:w="15" w:type="dxa"/>
-        </w:trPr>
-        <w:tc>
-          <w:tcPr>
-            <w:tcW w:w="1515" w:type="dxa"/>
-            <w:tcBorders>
-              <w:top w:val="single" w:sz="6" w:space="0" w:color="auto"/>
-              <w:left w:val="single" w:sz="6" w:space="0" w:color="auto"/>
-              <w:bottom w:val="single" w:sz="6" w:space="0" w:color="auto"/>
-              <w:right w:val="single" w:sz="6" w:space="0" w:color="auto"/>
-            </w:tcBorders>
-            <w:shd w:val="clear" w:color="auto" w:fill="auto"/>
-            <w:hideMark/>
-          </w:tcPr>
-          <w:p>
-            <w:pPr>
-              <w:spacing w:before="100" w:beforeAutospacing="1" w:after="100" w:afterAutospacing="1" w:line="240" w:lineRule="auto"/>
-              <w:textAlignment w:val="baseline"/>
-              <w:rPr>
-                <w:rFonts w:ascii="Times New Roman" w:eastAsia="Times New Roman" w:hAnsi="Times New Roman" w:cs="Times New Roman"/>
-                <w:sz w:val="24"/>
-                <w:szCs w:val="24"/>
-                <w:lang w:val="es-ES" w:eastAsia="es-ES"/>
-              </w:rPr>
-            </w:pPr>
-            <w:proofErr w:type="spellStart"/>
-            <w:r>
-              <w:rPr>
-                <w:rFonts w:ascii="Calibri" w:eastAsia="Times New Roman" w:hAnsi="Calibri" w:cs="Calibri"/>
-                <w:lang w:eastAsia="es-ES"/>
-              </w:rPr>
-              <w:t>Descripcion</w:t>
-            </w:r>
-            <w:proofErr w:type="spellEnd"/>
-            <w:r>
-              <w:rPr>
-                <w:rFonts w:ascii="Calibri" w:eastAsia="Times New Roman" w:hAnsi="Calibri" w:cs="Calibri"/>
-                <w:lang w:eastAsia="es-ES"/>
-              </w:rPr>
-              <w:t> </w:t>
-            </w:r>
-            <w:r>
-              <w:rPr>
-                <w:rFonts w:ascii="Calibri" w:eastAsia="Times New Roman" w:hAnsi="Calibri" w:cs="Calibri"/>
-                <w:lang w:val="es-ES" w:eastAsia="es-ES"/>
-              </w:rPr>
-              <w:t> </w:t>
-            </w:r>
-          </w:p>
-        </w:tc>
-        <w:tc>
-          <w:tcPr>
-            <w:tcW w:w="885" w:type="dxa"/>
-            <w:tcBorders>
-              <w:top w:val="single" w:sz="6" w:space="0" w:color="auto"/>
-              <w:left w:val="single" w:sz="6" w:space="0" w:color="auto"/>
-              <w:bottom w:val="single" w:sz="6" w:space="0" w:color="auto"/>
-              <w:right w:val="single" w:sz="6" w:space="0" w:color="auto"/>
-            </w:tcBorders>
-            <w:shd w:val="clear" w:color="auto" w:fill="auto"/>
-            <w:hideMark/>
-          </w:tcPr>
-          <w:p>
-            <w:pPr>
-              <w:spacing w:before="100" w:beforeAutospacing="1" w:after="100" w:afterAutospacing="1" w:line="240" w:lineRule="auto"/>
-              <w:textAlignment w:val="baseline"/>
-              <w:rPr>
-                <w:rFonts w:ascii="Times New Roman" w:eastAsia="Times New Roman" w:hAnsi="Times New Roman" w:cs="Times New Roman"/>
-                <w:sz w:val="24"/>
-                <w:szCs w:val="24"/>
-                <w:lang w:val="es-ES" w:eastAsia="es-ES"/>
-              </w:rPr>
-            </w:pPr>
-            <w:proofErr w:type="spellStart"/>
-            <w:r>
-              <w:rPr>
-                <w:rFonts w:ascii="Calibri" w:eastAsia="Times New Roman" w:hAnsi="Calibri" w:cs="Calibri"/>
-                <w:lang w:eastAsia="es-ES"/>
-              </w:rPr>
-              <w:t>Caracter</w:t>
-            </w:r>
-            <w:proofErr w:type="spellEnd"/>
-            <w:r>
-              <w:rPr>
-                <w:rFonts w:ascii="Calibri" w:eastAsia="Times New Roman" w:hAnsi="Calibri" w:cs="Calibri"/>
-                <w:lang w:eastAsia="es-ES"/>
-              </w:rPr>
-              <w:t> </w:t>
-            </w:r>
-            <w:r>
-              <w:rPr>
-                <w:rFonts w:ascii="Calibri" w:eastAsia="Times New Roman" w:hAnsi="Calibri" w:cs="Calibri"/>
-                <w:lang w:val="es-ES" w:eastAsia="es-ES"/>
-              </w:rPr>
-              <w:t> </w:t>
-            </w:r>
-          </w:p>
-        </w:tc>
-        <w:tc>
-          <w:tcPr>
-            <w:tcW w:w="855" w:type="dxa"/>
-            <w:tcBorders>
-              <w:top w:val="single" w:sz="6" w:space="0" w:color="auto"/>
-              <w:left w:val="single" w:sz="6" w:space="0" w:color="auto"/>
-              <w:bottom w:val="single" w:sz="6" w:space="0" w:color="auto"/>
-              <w:right w:val="single" w:sz="6" w:space="0" w:color="auto"/>
-            </w:tcBorders>
-            <w:shd w:val="clear" w:color="auto" w:fill="auto"/>
-            <w:hideMark/>
-          </w:tcPr>
-          <w:p>
-            <w:pPr>
-              <w:spacing w:before="100" w:beforeAutospacing="1" w:after="100" w:afterAutospacing="1" w:line="240" w:lineRule="auto"/>
-              <w:textAlignment w:val="baseline"/>
-              <w:rPr>
-                <w:rFonts w:ascii="Times New Roman" w:eastAsia="Times New Roman" w:hAnsi="Times New Roman" w:cs="Times New Roman"/>
-                <w:sz w:val="24"/>
-                <w:szCs w:val="24"/>
-                <w:lang w:val="es-ES" w:eastAsia="es-ES"/>
-              </w:rPr>
-            </w:pPr>
-            <w:r>
-              <w:rPr>
-                <w:rFonts w:ascii="Calibri" w:eastAsia="Times New Roman" w:hAnsi="Calibri" w:cs="Calibri"/>
-                <w:lang w:eastAsia="es-ES"/>
-              </w:rPr>
-              <w:t>30 </w:t>
-            </w:r>
-            <w:r>
-              <w:rPr>
-                <w:rFonts w:ascii="Calibri" w:eastAsia="Times New Roman" w:hAnsi="Calibri" w:cs="Calibri"/>
-                <w:lang w:val="es-ES" w:eastAsia="es-ES"/>
-              </w:rPr>
-              <w:t> </w:t>
-            </w:r>
-          </w:p>
-        </w:tc>
-        <w:tc>
-          <w:tcPr>
-            <w:tcW w:w="375" w:type="dxa"/>
-            <w:tcBorders>
-              <w:top w:val="single" w:sz="6" w:space="0" w:color="auto"/>
-              <w:left w:val="single" w:sz="6" w:space="0" w:color="auto"/>
-              <w:bottom w:val="single" w:sz="6" w:space="0" w:color="auto"/>
-              <w:right w:val="single" w:sz="6" w:space="0" w:color="auto"/>
-            </w:tcBorders>
-            <w:shd w:val="clear" w:color="auto" w:fill="auto"/>
-            <w:hideMark/>
-          </w:tcPr>
-          <w:p>
-            <w:pPr>
-              <w:spacing w:before="100" w:beforeAutospacing="1" w:after="100" w:afterAutospacing="1" w:line="240" w:lineRule="auto"/>
-              <w:textAlignment w:val="baseline"/>
-              <w:rPr>
-                <w:rFonts w:ascii="Times New Roman" w:eastAsia="Times New Roman" w:hAnsi="Times New Roman" w:cs="Times New Roman"/>
-                <w:sz w:val="24"/>
-                <w:szCs w:val="24"/>
-                <w:lang w:val="es-ES" w:eastAsia="es-ES"/>
-              </w:rPr>
-            </w:pPr>
-            <w:r>
-              <w:rPr>
-                <w:rFonts w:ascii="Calibri" w:eastAsia="Times New Roman" w:hAnsi="Calibri" w:cs="Calibri"/>
-                <w:lang w:eastAsia="es-ES"/>
-              </w:rPr>
-              <w:t> </w:t>
-            </w:r>
-            <w:r>
-              <w:rPr>
-                <w:rFonts w:ascii="Calibri" w:eastAsia="Times New Roman" w:hAnsi="Calibri" w:cs="Calibri"/>
-                <w:lang w:val="es-ES" w:eastAsia="es-ES"/>
-              </w:rPr>
-              <w:t> </w:t>
-            </w:r>
-          </w:p>
-        </w:tc>
-      </w:tr>
-      <w:tr>
-        <w:trPr>
-          <w:tblCellSpacing w:w="15" w:type="dxa"/>
-        </w:trPr>
-        <w:tc>
-          <w:tcPr>
-            <w:tcW w:w="1515" w:type="dxa"/>
-            <w:tcBorders>
-              <w:top w:val="single" w:sz="6" w:space="0" w:color="auto"/>
-              <w:left w:val="single" w:sz="6" w:space="0" w:color="auto"/>
-              <w:bottom w:val="single" w:sz="6" w:space="0" w:color="auto"/>
-              <w:right w:val="single" w:sz="6" w:space="0" w:color="auto"/>
-            </w:tcBorders>
-            <w:shd w:val="clear" w:color="auto" w:fill="auto"/>
-            <w:hideMark/>
-          </w:tcPr>
-          <w:p>
-            <w:pPr>
-              <w:spacing w:before="100" w:beforeAutospacing="1" w:after="100" w:afterAutospacing="1" w:line="240" w:lineRule="auto"/>
-              <w:textAlignment w:val="baseline"/>
-              <w:rPr>
-                <w:rFonts w:ascii="Times New Roman" w:eastAsia="Times New Roman" w:hAnsi="Times New Roman" w:cs="Times New Roman"/>
-                <w:sz w:val="24"/>
-                <w:szCs w:val="24"/>
-                <w:lang w:val="es-ES" w:eastAsia="es-ES"/>
-              </w:rPr>
-            </w:pPr>
-            <w:proofErr w:type="spellStart"/>
-            <w:r>
-              <w:rPr>
-                <w:rFonts w:ascii="Calibri" w:eastAsia="Times New Roman" w:hAnsi="Calibri" w:cs="Calibri"/>
-                <w:lang w:eastAsia="es-ES"/>
-              </w:rPr>
-              <w:t>VoltajeMaximo</w:t>
-            </w:r>
-            <w:proofErr w:type="spellEnd"/>
-            <w:r>
-              <w:rPr>
-                <w:rFonts w:ascii="Calibri" w:eastAsia="Times New Roman" w:hAnsi="Calibri" w:cs="Calibri"/>
-                <w:lang w:eastAsia="es-ES"/>
-              </w:rPr>
-              <w:t> </w:t>
-            </w:r>
-            <w:r>
-              <w:rPr>
-                <w:rFonts w:ascii="Calibri" w:eastAsia="Times New Roman" w:hAnsi="Calibri" w:cs="Calibri"/>
-                <w:lang w:val="es-ES" w:eastAsia="es-ES"/>
-              </w:rPr>
-              <w:t> </w:t>
-            </w:r>
-          </w:p>
-        </w:tc>
-        <w:tc>
-          <w:tcPr>
-            <w:tcW w:w="885" w:type="dxa"/>
-            <w:tcBorders>
-              <w:top w:val="single" w:sz="6" w:space="0" w:color="auto"/>
-              <w:left w:val="single" w:sz="6" w:space="0" w:color="auto"/>
-              <w:bottom w:val="single" w:sz="6" w:space="0" w:color="auto"/>
-              <w:right w:val="single" w:sz="6" w:space="0" w:color="auto"/>
-            </w:tcBorders>
-            <w:shd w:val="clear" w:color="auto" w:fill="auto"/>
-            <w:hideMark/>
-          </w:tcPr>
-          <w:p>
-            <w:pPr>
-              <w:spacing w:before="100" w:beforeAutospacing="1" w:after="100" w:afterAutospacing="1" w:line="240" w:lineRule="auto"/>
-              <w:textAlignment w:val="baseline"/>
-              <w:rPr>
-                <w:rFonts w:ascii="Times New Roman" w:eastAsia="Times New Roman" w:hAnsi="Times New Roman" w:cs="Times New Roman"/>
-                <w:sz w:val="24"/>
-                <w:szCs w:val="24"/>
-                <w:lang w:val="es-ES" w:eastAsia="es-ES"/>
-              </w:rPr>
-            </w:pPr>
-            <w:proofErr w:type="spellStart"/>
-            <w:r>
-              <w:rPr>
-                <w:rFonts w:ascii="Calibri" w:eastAsia="Times New Roman" w:hAnsi="Calibri" w:cs="Calibri"/>
-                <w:lang w:eastAsia="es-ES"/>
-              </w:rPr>
-              <w:t>Double</w:t>
-            </w:r>
-            <w:proofErr w:type="spellEnd"/>
-            <w:r>
-              <w:rPr>
-                <w:rFonts w:ascii="Calibri" w:eastAsia="Times New Roman" w:hAnsi="Calibri" w:cs="Calibri"/>
-                <w:lang w:eastAsia="es-ES"/>
-              </w:rPr>
-              <w:t> </w:t>
-            </w:r>
-            <w:r>
-              <w:rPr>
-                <w:rFonts w:ascii="Calibri" w:eastAsia="Times New Roman" w:hAnsi="Calibri" w:cs="Calibri"/>
-                <w:lang w:val="es-ES" w:eastAsia="es-ES"/>
-              </w:rPr>
-              <w:t> </w:t>
-            </w:r>
-          </w:p>
-        </w:tc>
-        <w:tc>
-          <w:tcPr>
-            <w:tcW w:w="855" w:type="dxa"/>
-            <w:tcBorders>
-              <w:top w:val="single" w:sz="6" w:space="0" w:color="auto"/>
-              <w:left w:val="single" w:sz="6" w:space="0" w:color="auto"/>
-              <w:bottom w:val="single" w:sz="6" w:space="0" w:color="auto"/>
-              <w:right w:val="single" w:sz="6" w:space="0" w:color="auto"/>
-            </w:tcBorders>
-            <w:shd w:val="clear" w:color="auto" w:fill="auto"/>
-            <w:hideMark/>
-          </w:tcPr>
-          <w:p>
-            <w:pPr>
-              <w:spacing w:before="100" w:beforeAutospacing="1" w:after="100" w:afterAutospacing="1" w:line="240" w:lineRule="auto"/>
-              <w:textAlignment w:val="baseline"/>
-              <w:rPr>
-                <w:rFonts w:ascii="Times New Roman" w:eastAsia="Times New Roman" w:hAnsi="Times New Roman" w:cs="Times New Roman"/>
-                <w:sz w:val="24"/>
-                <w:szCs w:val="24"/>
-                <w:lang w:val="es-ES" w:eastAsia="es-ES"/>
-              </w:rPr>
-            </w:pPr>
-            <w:r>
-              <w:rPr>
-                <w:rFonts w:ascii="Calibri" w:eastAsia="Times New Roman" w:hAnsi="Calibri" w:cs="Calibri"/>
-                <w:lang w:eastAsia="es-ES"/>
-              </w:rPr>
-              <w:t> </w:t>
-            </w:r>
-            <w:r>
-              <w:rPr>
-                <w:rFonts w:ascii="Calibri" w:eastAsia="Times New Roman" w:hAnsi="Calibri" w:cs="Calibri"/>
-                <w:lang w:val="es-ES" w:eastAsia="es-ES"/>
-              </w:rPr>
-              <w:t> </w:t>
-            </w:r>
-          </w:p>
-        </w:tc>
-        <w:tc>
-          <w:tcPr>
-            <w:tcW w:w="375" w:type="dxa"/>
-            <w:tcBorders>
-              <w:top w:val="single" w:sz="6" w:space="0" w:color="auto"/>
-              <w:left w:val="single" w:sz="6" w:space="0" w:color="auto"/>
-              <w:bottom w:val="single" w:sz="6" w:space="0" w:color="auto"/>
-              <w:right w:val="single" w:sz="6" w:space="0" w:color="auto"/>
-            </w:tcBorders>
-            <w:shd w:val="clear" w:color="auto" w:fill="auto"/>
-            <w:hideMark/>
-          </w:tcPr>
-          <w:p>
-            <w:pPr>
-              <w:spacing w:before="100" w:beforeAutospacing="1" w:after="100" w:afterAutospacing="1" w:line="240" w:lineRule="auto"/>
-              <w:textAlignment w:val="baseline"/>
-              <w:rPr>
-                <w:rFonts w:ascii="Times New Roman" w:eastAsia="Times New Roman" w:hAnsi="Times New Roman" w:cs="Times New Roman"/>
-                <w:sz w:val="24"/>
-                <w:szCs w:val="24"/>
-                <w:lang w:val="es-ES" w:eastAsia="es-ES"/>
-              </w:rPr>
-            </w:pPr>
-            <w:r>
-              <w:rPr>
-                <w:rFonts w:ascii="Calibri" w:eastAsia="Times New Roman" w:hAnsi="Calibri" w:cs="Calibri"/>
-                <w:lang w:eastAsia="es-ES"/>
-              </w:rPr>
-              <w:t> </w:t>
-            </w:r>
-            <w:r>
-              <w:rPr>
-                <w:rFonts w:ascii="Calibri" w:eastAsia="Times New Roman" w:hAnsi="Calibri" w:cs="Calibri"/>
-                <w:lang w:val="es-ES" w:eastAsia="es-ES"/>
-              </w:rPr>
-              <w:t> </w:t>
-            </w:r>
-          </w:p>
-        </w:tc>
-      </w:tr>
-      <w:tr>
-        <w:trPr>
-          <w:tblCellSpacing w:w="15" w:type="dxa"/>
-        </w:trPr>
-        <w:tc>
-          <w:tcPr>
-            <w:tcW w:w="1515" w:type="dxa"/>
-            <w:tcBorders>
-              <w:top w:val="single" w:sz="6" w:space="0" w:color="auto"/>
-              <w:left w:val="single" w:sz="6" w:space="0" w:color="auto"/>
-              <w:bottom w:val="single" w:sz="6" w:space="0" w:color="auto"/>
-              <w:right w:val="single" w:sz="6" w:space="0" w:color="auto"/>
-            </w:tcBorders>
-            <w:shd w:val="clear" w:color="auto" w:fill="auto"/>
-            <w:hideMark/>
-          </w:tcPr>
-          <w:p>
-            <w:pPr>
-              <w:spacing w:before="100" w:beforeAutospacing="1" w:after="100" w:afterAutospacing="1" w:line="240" w:lineRule="auto"/>
-              <w:textAlignment w:val="baseline"/>
-              <w:rPr>
-                <w:rFonts w:ascii="Times New Roman" w:eastAsia="Times New Roman" w:hAnsi="Times New Roman" w:cs="Times New Roman"/>
-                <w:sz w:val="24"/>
-                <w:szCs w:val="24"/>
-                <w:lang w:val="es-ES" w:eastAsia="es-ES"/>
-              </w:rPr>
-            </w:pPr>
-            <w:proofErr w:type="spellStart"/>
-            <w:r>
-              <w:rPr>
-                <w:rFonts w:ascii="Calibri" w:eastAsia="Times New Roman" w:hAnsi="Calibri" w:cs="Calibri"/>
-                <w:lang w:eastAsia="es-ES"/>
-              </w:rPr>
-              <w:t>VoltajeMinimo</w:t>
-            </w:r>
-            <w:proofErr w:type="spellEnd"/>
-            <w:r>
-              <w:rPr>
-                <w:rFonts w:ascii="Calibri" w:eastAsia="Times New Roman" w:hAnsi="Calibri" w:cs="Calibri"/>
-                <w:lang w:eastAsia="es-ES"/>
-              </w:rPr>
-              <w:t> </w:t>
-            </w:r>
-            <w:r>
-              <w:rPr>
-                <w:rFonts w:ascii="Calibri" w:eastAsia="Times New Roman" w:hAnsi="Calibri" w:cs="Calibri"/>
-                <w:lang w:val="es-ES" w:eastAsia="es-ES"/>
-              </w:rPr>
-              <w:t> </w:t>
-            </w:r>
-          </w:p>
-        </w:tc>
-        <w:tc>
-          <w:tcPr>
-            <w:tcW w:w="885" w:type="dxa"/>
-            <w:tcBorders>
-              <w:top w:val="single" w:sz="6" w:space="0" w:color="auto"/>
-              <w:left w:val="single" w:sz="6" w:space="0" w:color="auto"/>
-              <w:bottom w:val="single" w:sz="6" w:space="0" w:color="auto"/>
-              <w:right w:val="single" w:sz="6" w:space="0" w:color="auto"/>
-            </w:tcBorders>
-            <w:shd w:val="clear" w:color="auto" w:fill="auto"/>
-            <w:hideMark/>
-          </w:tcPr>
-          <w:p>
-            <w:pPr>
-              <w:spacing w:before="100" w:beforeAutospacing="1" w:after="100" w:afterAutospacing="1" w:line="240" w:lineRule="auto"/>
-              <w:textAlignment w:val="baseline"/>
-              <w:rPr>
-                <w:rFonts w:ascii="Times New Roman" w:eastAsia="Times New Roman" w:hAnsi="Times New Roman" w:cs="Times New Roman"/>
-                <w:sz w:val="24"/>
-                <w:szCs w:val="24"/>
-                <w:lang w:val="es-ES" w:eastAsia="es-ES"/>
-              </w:rPr>
-            </w:pPr>
-            <w:proofErr w:type="spellStart"/>
-            <w:r>
-              <w:rPr>
-                <w:rFonts w:ascii="Calibri" w:eastAsia="Times New Roman" w:hAnsi="Calibri" w:cs="Calibri"/>
-                <w:lang w:eastAsia="es-ES"/>
-              </w:rPr>
-              <w:t>Double</w:t>
-            </w:r>
-            <w:proofErr w:type="spellEnd"/>
-            <w:r>
-              <w:rPr>
-                <w:rFonts w:ascii="Calibri" w:eastAsia="Times New Roman" w:hAnsi="Calibri" w:cs="Calibri"/>
-                <w:lang w:eastAsia="es-ES"/>
-              </w:rPr>
-              <w:t> </w:t>
-            </w:r>
-            <w:r>
-              <w:rPr>
-                <w:rFonts w:ascii="Calibri" w:eastAsia="Times New Roman" w:hAnsi="Calibri" w:cs="Calibri"/>
-                <w:lang w:val="es-ES" w:eastAsia="es-ES"/>
-              </w:rPr>
-              <w:t> </w:t>
-            </w:r>
-          </w:p>
-        </w:tc>
-        <w:tc>
-          <w:tcPr>
-            <w:tcW w:w="855" w:type="dxa"/>
-            <w:tcBorders>
-              <w:top w:val="single" w:sz="6" w:space="0" w:color="auto"/>
-              <w:left w:val="single" w:sz="6" w:space="0" w:color="auto"/>
-              <w:bottom w:val="single" w:sz="6" w:space="0" w:color="auto"/>
-              <w:right w:val="single" w:sz="6" w:space="0" w:color="auto"/>
-            </w:tcBorders>
-            <w:shd w:val="clear" w:color="auto" w:fill="auto"/>
-            <w:hideMark/>
-          </w:tcPr>
-          <w:p>
-            <w:pPr>
-              <w:spacing w:before="100" w:beforeAutospacing="1" w:after="100" w:afterAutospacing="1" w:line="240" w:lineRule="auto"/>
-              <w:textAlignment w:val="baseline"/>
-              <w:rPr>
-                <w:rFonts w:ascii="Times New Roman" w:eastAsia="Times New Roman" w:hAnsi="Times New Roman" w:cs="Times New Roman"/>
-                <w:sz w:val="24"/>
-                <w:szCs w:val="24"/>
-                <w:lang w:val="es-ES" w:eastAsia="es-ES"/>
-              </w:rPr>
-            </w:pPr>
-            <w:r>
-              <w:rPr>
-                <w:rFonts w:ascii="Calibri" w:eastAsia="Times New Roman" w:hAnsi="Calibri" w:cs="Calibri"/>
-                <w:lang w:eastAsia="es-ES"/>
-              </w:rPr>
-              <w:t> </w:t>
-            </w:r>
-            <w:r>
-              <w:rPr>
-                <w:rFonts w:ascii="Calibri" w:eastAsia="Times New Roman" w:hAnsi="Calibri" w:cs="Calibri"/>
-                <w:lang w:val="es-ES" w:eastAsia="es-ES"/>
-              </w:rPr>
-              <w:t> </w:t>
-            </w:r>
-          </w:p>
-        </w:tc>
-        <w:tc>
-          <w:tcPr>
-            <w:tcW w:w="375" w:type="dxa"/>
-            <w:tcBorders>
-              <w:top w:val="single" w:sz="6" w:space="0" w:color="auto"/>
-              <w:left w:val="single" w:sz="6" w:space="0" w:color="auto"/>
-              <w:bottom w:val="single" w:sz="6" w:space="0" w:color="auto"/>
-              <w:right w:val="single" w:sz="6" w:space="0" w:color="auto"/>
-            </w:tcBorders>
-            <w:shd w:val="clear" w:color="auto" w:fill="auto"/>
-            <w:hideMark/>
-          </w:tcPr>
-          <w:p>
-            <w:pPr>
-              <w:spacing w:before="100" w:beforeAutospacing="1" w:after="100" w:afterAutospacing="1" w:line="240" w:lineRule="auto"/>
-              <w:textAlignment w:val="baseline"/>
-              <w:rPr>
-                <w:rFonts w:ascii="Times New Roman" w:eastAsia="Times New Roman" w:hAnsi="Times New Roman" w:cs="Times New Roman"/>
-                <w:sz w:val="24"/>
-                <w:szCs w:val="24"/>
-                <w:lang w:val="es-ES" w:eastAsia="es-ES"/>
-              </w:rPr>
-            </w:pPr>
-            <w:r>
-              <w:rPr>
-                <w:rFonts w:ascii="Calibri" w:eastAsia="Times New Roman" w:hAnsi="Calibri" w:cs="Calibri"/>
-                <w:lang w:eastAsia="es-ES"/>
-              </w:rPr>
-              <w:t> </w:t>
-            </w:r>
-            <w:r>
-              <w:rPr>
-                <w:rFonts w:ascii="Calibri" w:eastAsia="Times New Roman" w:hAnsi="Calibri" w:cs="Calibri"/>
-                <w:lang w:val="es-ES" w:eastAsia="es-ES"/>
-              </w:rPr>
-              <w:t> </w:t>
-            </w:r>
-          </w:p>
-        </w:tc>
-      </w:tr>
-    </w:tbl>
-    <w:p>
-      <w:pPr>
-        <w:spacing w:before="100" w:beforeAutospacing="1" w:after="100" w:afterAutospacing="1" w:line="240" w:lineRule="auto"/>
-        <w:textAlignment w:val="baseline"/>
-        <w:rPr>
-          <w:rFonts w:ascii="Times New Roman" w:eastAsia="Times New Roman" w:hAnsi="Times New Roman" w:cs="Times New Roman"/>
-          <w:sz w:val="24"/>
-          <w:szCs w:val="24"/>
-          <w:lang w:val="es-ES" w:eastAsia="es-ES"/>
-        </w:rPr>
-      </w:pPr>
-      <w:r>
-        <w:rPr>
-          <w:rFonts w:ascii="Calibri" w:eastAsia="Times New Roman" w:hAnsi="Calibri" w:cs="Calibri"/>
-          <w:lang w:val="es-ES" w:eastAsia="es-ES"/>
-        </w:rPr>
-        <w:t> </w:t>
-      </w:r>
-    </w:p>
-    <w:p>
-      <w:pPr>
-        <w:spacing w:before="100" w:beforeAutospacing="1" w:after="100" w:afterAutospacing="1" w:line="240" w:lineRule="auto"/>
-        <w:textAlignment w:val="baseline"/>
-        <w:rPr>
-          <w:rFonts w:ascii="Times New Roman" w:eastAsia="Times New Roman" w:hAnsi="Times New Roman" w:cs="Times New Roman"/>
-          <w:sz w:val="24"/>
-          <w:szCs w:val="24"/>
-          <w:lang w:val="es-ES" w:eastAsia="es-ES"/>
-        </w:rPr>
-      </w:pPr>
-      <w:r>
-        <w:rPr>
-          <w:rFonts w:ascii="Calibri" w:eastAsia="Times New Roman" w:hAnsi="Calibri" w:cs="Calibri"/>
-          <w:lang w:val="es-ES" w:eastAsia="es-ES"/>
-        </w:rPr>
-        <w:t> </w:t>
-      </w:r>
-    </w:p>
-    <w:p>
-      <w:pPr>
-        <w:spacing w:before="100" w:beforeAutospacing="1" w:after="100" w:afterAutospacing="1" w:line="240" w:lineRule="auto"/>
-        <w:textAlignment w:val="baseline"/>
-        <w:rPr>
-          <w:rFonts w:ascii="Times New Roman" w:eastAsia="Times New Roman" w:hAnsi="Times New Roman" w:cs="Times New Roman"/>
-          <w:sz w:val="24"/>
-          <w:szCs w:val="24"/>
-          <w:lang w:val="es-ES" w:eastAsia="es-ES"/>
-        </w:rPr>
-      </w:pPr>
-      <w:r>
-        <w:rPr>
-          <w:rFonts w:ascii="Calibri" w:eastAsia="Times New Roman" w:hAnsi="Calibri" w:cs="Calibri"/>
-          <w:lang w:val="es-ES" w:eastAsia="es-ES"/>
-        </w:rPr>
-        <w:t> </w:t>
-      </w:r>
-    </w:p>
-    <w:p>
-      <w:pPr>
-        <w:spacing w:before="100" w:beforeAutospacing="1" w:after="100" w:afterAutospacing="1" w:line="240" w:lineRule="auto"/>
-        <w:textAlignment w:val="baseline"/>
-        <w:rPr>
-          <w:rFonts w:ascii="Times New Roman" w:eastAsia="Times New Roman" w:hAnsi="Times New Roman" w:cs="Times New Roman"/>
-          <w:sz w:val="24"/>
-          <w:szCs w:val="24"/>
-          <w:lang w:val="es-ES" w:eastAsia="es-ES"/>
-        </w:rPr>
-      </w:pPr>
-      <w:r>
-        <w:rPr>
-          <w:rFonts w:ascii="Calibri" w:eastAsia="Times New Roman" w:hAnsi="Calibri" w:cs="Calibri"/>
-          <w:lang w:val="es-ES" w:eastAsia="es-ES"/>
-        </w:rPr>
-        <w:lastRenderedPageBreak/>
-        <w:t> </w:t>
-      </w:r>
-    </w:p>
-    <w:p>
-      <w:pPr>
-        <w:spacing w:before="100" w:beforeAutospacing="1" w:after="100" w:afterAutospacing="1" w:line="240" w:lineRule="auto"/>
-        <w:textAlignment w:val="baseline"/>
-        <w:rPr>
-          <w:rFonts w:ascii="Times New Roman" w:eastAsia="Times New Roman" w:hAnsi="Times New Roman" w:cs="Times New Roman"/>
-          <w:sz w:val="24"/>
-          <w:szCs w:val="24"/>
-          <w:lang w:val="es-ES" w:eastAsia="es-ES"/>
-        </w:rPr>
-      </w:pPr>
-      <w:r>
-        <w:rPr>
-          <w:rFonts w:ascii="Calibri" w:eastAsia="Times New Roman" w:hAnsi="Calibri" w:cs="Calibri"/>
-          <w:lang w:val="es-ES" w:eastAsia="es-ES"/>
-        </w:rPr>
-        <w:t> </w:t>
-      </w:r>
-    </w:p>
-    <w:p>
-      <w:pPr>
-        <w:numPr>
-          <w:ilvl w:val="0"/>
-          <w:numId w:val="5"/>
-        </w:numPr>
-        <w:tabs>
-          <w:tab w:val="num" w:pos="720"/>
-        </w:tabs>
-        <w:spacing w:before="100" w:beforeAutospacing="1" w:after="100" w:afterAutospacing="1" w:line="240" w:lineRule="auto"/>
-        <w:ind w:left="2880" w:firstLine="660"/>
-        <w:textAlignment w:val="baseline"/>
-        <w:rPr>
-          <w:rFonts w:ascii="Arial" w:eastAsia="Times New Roman" w:hAnsi="Arial" w:cs="Arial"/>
-          <w:sz w:val="12"/>
-          <w:szCs w:val="12"/>
-          <w:lang w:val="es-ES" w:eastAsia="es-ES"/>
-        </w:rPr>
-      </w:pPr>
-      <w:r>
-        <w:rPr>
-          <w:rFonts w:ascii="Calibri" w:eastAsia="Times New Roman" w:hAnsi="Calibri" w:cs="Calibri"/>
-          <w:lang w:eastAsia="es-ES"/>
-        </w:rPr>
-        <w:t xml:space="preserve">Mediante un </w:t>
-      </w:r>
-      <w:proofErr w:type="spellStart"/>
-      <w:r>
-        <w:rPr>
-          <w:rFonts w:ascii="Calibri" w:eastAsia="Times New Roman" w:hAnsi="Calibri" w:cs="Calibri"/>
-          <w:lang w:eastAsia="es-ES"/>
-        </w:rPr>
-        <w:t>sql</w:t>
-      </w:r>
-      <w:proofErr w:type="spellEnd"/>
-      <w:r>
-        <w:rPr>
-          <w:rFonts w:ascii="Calibri" w:eastAsia="Times New Roman" w:hAnsi="Calibri" w:cs="Calibri"/>
-          <w:lang w:eastAsia="es-ES"/>
-        </w:rPr>
-        <w:t xml:space="preserve"> </w:t>
-      </w:r>
-      <w:proofErr w:type="spellStart"/>
-      <w:r>
-        <w:rPr>
-          <w:rFonts w:ascii="Calibri" w:eastAsia="Times New Roman" w:hAnsi="Calibri" w:cs="Calibri"/>
-          <w:lang w:eastAsia="es-ES"/>
-        </w:rPr>
-        <w:t>task</w:t>
-      </w:r>
-      <w:proofErr w:type="spellEnd"/>
-      <w:r>
-        <w:rPr>
-          <w:rFonts w:ascii="Calibri" w:eastAsia="Times New Roman" w:hAnsi="Calibri" w:cs="Calibri"/>
-          <w:lang w:eastAsia="es-ES"/>
-        </w:rPr>
-        <w:t xml:space="preserve"> con parámetros, Inserte los registros con los siguientes valores:</w:t>
+      <w:r>
+        <w:rPr>
+          <w:rFonts w:ascii="Calibri" w:eastAsia="Times New Roman" w:hAnsi="Calibri" w:cs="Calibri"/>
+          <w:lang w:eastAsia="es-ES"/>
+        </w:rPr>
+        <w:t>mencionada anteriormente y, con base en los siguientes criterios, determine el tipo de Bombillo Real que se guardará en la variable de salida correspondiente</w:t>
+      </w:r>
+      <w:r>
+        <w:rPr>
+          <w:rFonts w:ascii="Calibri" w:eastAsia="Times New Roman" w:hAnsi="Calibri" w:cs="Calibri"/>
+          <w:lang w:eastAsia="es-ES"/>
+        </w:rPr>
+        <w:t>, más todos los demás valores</w:t>
+      </w:r>
+      <w:r>
+        <w:rPr>
+          <w:rFonts w:ascii="Calibri" w:eastAsia="Times New Roman" w:hAnsi="Calibri" w:cs="Calibri"/>
+          <w:lang w:eastAsia="es-ES"/>
+        </w:rPr>
+        <w:t>:</w:t>
       </w:r>
       <w:r>
         <w:rPr>
@@ -2664,7 +1351,7 @@
       <w:pPr>
         <w:numPr>
           <w:ilvl w:val="0"/>
-          <w:numId w:val="6"/>
+          <w:numId w:val="7"/>
         </w:numPr>
         <w:tabs>
           <w:tab w:val="clear" w:pos="720"/>
@@ -2680,12 +1367,28 @@
           <w:lang w:val="es-ES" w:eastAsia="es-ES"/>
         </w:rPr>
       </w:pPr>
-      <w:r>
-        <w:rPr>
-          <w:rFonts w:ascii="Calibri" w:eastAsia="Times New Roman" w:hAnsi="Calibri" w:cs="Calibri"/>
-          <w:lang w:eastAsia="es-ES"/>
-        </w:rPr>
-        <w:t xml:space="preserve">Mediante un SQL </w:t>
+      <w:bookmarkStart w:id="0" w:name="_GoBack"/>
+      <w:bookmarkEnd w:id="0"/>
+      <w:r>
+        <w:rPr>
+          <w:rFonts w:ascii="Calibri" w:eastAsia="Times New Roman" w:hAnsi="Calibri" w:cs="Calibri"/>
+          <w:lang w:eastAsia="es-ES"/>
+        </w:rPr>
+        <w:t xml:space="preserve">En caso de que el tipo de bombillo no se encuentre en la tabla, mediante un </w:t>
+      </w:r>
+      <w:r>
+        <w:rPr>
+          <w:rFonts w:ascii="Calibri" w:eastAsia="Times New Roman" w:hAnsi="Calibri" w:cs="Calibri"/>
+          <w:lang w:eastAsia="es-ES"/>
+        </w:rPr>
+        <w:t>script</w:t>
+      </w:r>
+      <w:r>
+        <w:rPr>
+          <w:rFonts w:ascii="Calibri" w:eastAsia="Times New Roman" w:hAnsi="Calibri" w:cs="Calibri"/>
+          <w:lang w:eastAsia="es-ES"/>
+        </w:rPr>
+        <w:t xml:space="preserve"> </w:t>
       </w:r>
       <w:proofErr w:type="spellStart"/>
       <w:r>
@@ -2693,7 +1396,7 @@
           <w:rFonts w:ascii="Calibri" w:eastAsia="Times New Roman" w:hAnsi="Calibri" w:cs="Calibri"/>
           <w:lang w:eastAsia="es-ES"/>
         </w:rPr>
-        <w:t>Task</w:t>
+        <w:t>task</w:t>
       </w:r>
       <w:proofErr w:type="spellEnd"/>
       <w:r>
@@ -2701,55 +1404,7 @@
           <w:rFonts w:ascii="Calibri" w:eastAsia="Times New Roman" w:hAnsi="Calibri" w:cs="Calibri"/>
           <w:lang w:eastAsia="es-ES"/>
         </w:rPr>
-        <w:t>, su paquete determina cuál es el valor que viene en la variable “</w:t>
-      </w:r>
-      <w:proofErr w:type="spellStart"/>
-      <w:r>
-        <w:rPr>
-          <w:rFonts w:ascii="Calibri" w:eastAsia="Times New Roman" w:hAnsi="Calibri" w:cs="Calibri"/>
-          <w:lang w:eastAsia="es-ES"/>
-        </w:rPr>
-        <w:t>VoltajeMedido</w:t>
-      </w:r>
-      <w:proofErr w:type="spellEnd"/>
-      <w:r>
-        <w:rPr>
-          <w:rFonts w:ascii="Calibri" w:eastAsia="Times New Roman" w:hAnsi="Calibri" w:cs="Calibri"/>
-          <w:lang w:eastAsia="es-ES"/>
-        </w:rPr>
-        <w:t xml:space="preserve">” y busca en la tabla </w:t>
-      </w:r>
-      <w:proofErr w:type="spellStart"/>
-      <w:r>
-        <w:rPr>
-          <w:rFonts w:ascii="Calibri" w:eastAsia="Times New Roman" w:hAnsi="Calibri" w:cs="Calibri"/>
-          <w:lang w:eastAsia="es-ES"/>
-        </w:rPr>
-        <w:t>PreguntaUno</w:t>
-      </w:r>
-      <w:proofErr w:type="spellEnd"/>
-      <w:r>
-        <w:rPr>
-          <w:rFonts w:ascii="Calibri" w:eastAsia="Times New Roman" w:hAnsi="Calibri" w:cs="Calibri"/>
-          <w:lang w:eastAsia="es-ES"/>
-        </w:rPr>
-        <w:t xml:space="preserve"> a cuál tipo de bombillo pertenece.  Este resultado lo guarda en la variable “</w:t>
-      </w:r>
-      <w:proofErr w:type="spellStart"/>
-      <w:r>
-        <w:rPr>
-          <w:rFonts w:ascii="Calibri" w:eastAsia="Times New Roman" w:hAnsi="Calibri" w:cs="Calibri"/>
-          <w:lang w:eastAsia="es-ES"/>
-        </w:rPr>
-        <w:t>TipoBombilloReal</w:t>
-      </w:r>
-      <w:proofErr w:type="spellEnd"/>
-      <w:r>
-        <w:rPr>
-          <w:rFonts w:ascii="Calibri" w:eastAsia="Times New Roman" w:hAnsi="Calibri" w:cs="Calibri"/>
-          <w:lang w:eastAsia="es-ES"/>
-        </w:rPr>
-        <w:t>”.</w:t>
+        <w:t xml:space="preserve"> el paquete asigna a una variable de mensaje de error “El bombillo con serie XXXXXX y voltaje Medido de XXXXXX watts no corresponde a un tipo definido en el sistema”. </w:t>
       </w:r>
       <w:r>
         <w:rPr>
@@ -2763,7 +1418,7 @@
       <w:pPr>
         <w:numPr>
           <w:ilvl w:val="0"/>
-          <w:numId w:val="6"/>
+          <w:numId w:val="7"/>
         </w:numPr>
         <w:tabs>
           <w:tab w:val="clear" w:pos="720"/>
@@ -2784,7 +1439,7 @@
           <w:rFonts w:ascii="Calibri" w:eastAsia="Times New Roman" w:hAnsi="Calibri" w:cs="Calibri"/>
           <w:lang w:eastAsia="es-ES"/>
         </w:rPr>
-        <w:t xml:space="preserve">En caso de que haya un error a la hora de leer de la base de datos, mediante un </w:t>
+        <w:t>En caso de que el tipo de bombillo que se encuentre en la tabla coincida con el valor que contiene la variable “</w:t>
       </w:r>
       <w:proofErr w:type="spellStart"/>
       <w:r>
@@ -2792,7 +1447,7 @@
           <w:rFonts w:ascii="Calibri" w:eastAsia="Times New Roman" w:hAnsi="Calibri" w:cs="Calibri"/>
           <w:lang w:eastAsia="es-ES"/>
         </w:rPr>
-        <w:t>sql</w:t>
+        <w:t>TipoBombilloPropuesto</w:t>
       </w:r>
       <w:proofErr w:type="spellEnd"/>
       <w:r>
@@ -2800,23 +1455,21 @@
           <w:rFonts w:ascii="Calibri" w:eastAsia="Times New Roman" w:hAnsi="Calibri" w:cs="Calibri"/>
           <w:lang w:eastAsia="es-ES"/>
         </w:rPr>
-        <w:t xml:space="preserve"> </w:t>
-      </w:r>
-      <w:proofErr w:type="spellStart"/>
-      <w:r>
-        <w:rPr>
-          <w:rFonts w:ascii="Calibri" w:eastAsia="Times New Roman" w:hAnsi="Calibri" w:cs="Calibri"/>
-          <w:lang w:eastAsia="es-ES"/>
-        </w:rPr>
-        <w:t>task</w:t>
-      </w:r>
-      <w:proofErr w:type="spellEnd"/>
-      <w:r>
-        <w:rPr>
-          <w:rFonts w:ascii="Calibri" w:eastAsia="Times New Roman" w:hAnsi="Calibri" w:cs="Calibri"/>
-          <w:lang w:eastAsia="es-ES"/>
-        </w:rPr>
-        <w:t xml:space="preserve"> el paquete asigna a una variable de mensaje de error un mensaje indicando “Ocurrió un error al intentar conectarse con la base de datos” y bifurca a una condición de error.</w:t>
+        <w:t xml:space="preserve">” el paquete asigna a una variable de mensaje de </w:t>
+      </w:r>
+      <w:r>
+        <w:rPr>
+          <w:rFonts w:ascii="Calibri" w:eastAsia="Times New Roman" w:hAnsi="Calibri" w:cs="Calibri"/>
+          <w:lang w:eastAsia="es-ES"/>
+        </w:rPr>
+        <w:t>información</w:t>
+      </w:r>
+      <w:r>
+        <w:rPr>
+          <w:rFonts w:ascii="Calibri" w:eastAsia="Times New Roman" w:hAnsi="Calibri" w:cs="Calibri"/>
+          <w:lang w:eastAsia="es-ES"/>
+        </w:rPr>
+        <w:t xml:space="preserve"> indicando “El bombillo con serie XXXXXX y Voltaje Medido de XXXXXX watts coincide con el tipo de bombillo propuesto (XXXXXX), el cual se ubica en el rango de XXXXXX watts hasta XXXXXX watts”. </w:t>
       </w:r>
       <w:r>
         <w:rPr>
@@ -2830,7 +1483,7 @@
       <w:pPr>
         <w:numPr>
           <w:ilvl w:val="0"/>
-          <w:numId w:val="6"/>
+          <w:numId w:val="7"/>
         </w:numPr>
         <w:tabs>
           <w:tab w:val="clear" w:pos="720"/>
@@ -2851,7 +1504,7 @@
           <w:rFonts w:ascii="Calibri" w:eastAsia="Times New Roman" w:hAnsi="Calibri" w:cs="Calibri"/>
           <w:lang w:eastAsia="es-ES"/>
         </w:rPr>
-        <w:t xml:space="preserve">En caso de que el tipo de bombillo no se encuentre en la tabla, mediante un </w:t>
+        <w:t>En caso de que el tipo de bombillo que se encuentre en la tabla NO coincida con el valor que contiene la variable “</w:t>
       </w:r>
       <w:proofErr w:type="spellStart"/>
       <w:r>
@@ -2859,7 +1512,7 @@
           <w:rFonts w:ascii="Calibri" w:eastAsia="Times New Roman" w:hAnsi="Calibri" w:cs="Calibri"/>
           <w:lang w:eastAsia="es-ES"/>
         </w:rPr>
-        <w:t>sql</w:t>
+        <w:t>TipoBombilloPropuesto</w:t>
       </w:r>
       <w:proofErr w:type="spellEnd"/>
       <w:r>
@@ -2867,39 +1520,7 @@
           <w:rFonts w:ascii="Calibri" w:eastAsia="Times New Roman" w:hAnsi="Calibri" w:cs="Calibri"/>
           <w:lang w:eastAsia="es-ES"/>
         </w:rPr>
-        <w:t xml:space="preserve"> </w:t>
-      </w:r>
-      <w:proofErr w:type="spellStart"/>
-      <w:r>
-        <w:rPr>
-          <w:rFonts w:ascii="Calibri" w:eastAsia="Times New Roman" w:hAnsi="Calibri" w:cs="Calibri"/>
-          <w:lang w:eastAsia="es-ES"/>
-        </w:rPr>
-        <w:t>task</w:t>
-      </w:r>
-      <w:proofErr w:type="spellEnd"/>
-      <w:r>
-        <w:rPr>
-          <w:rFonts w:ascii="Calibri" w:eastAsia="Times New Roman" w:hAnsi="Calibri" w:cs="Calibri"/>
-          <w:lang w:eastAsia="es-ES"/>
-        </w:rPr>
-        <w:t xml:space="preserve"> el paquete asigna a una variable de mensaje de </w:t>
-      </w:r>
-      <w:proofErr w:type="gramStart"/>
-      <w:r>
-        <w:rPr>
-          <w:rFonts w:ascii="Calibri" w:eastAsia="Times New Roman" w:hAnsi="Calibri" w:cs="Calibri"/>
-          <w:lang w:eastAsia="es-ES"/>
-        </w:rPr>
-        <w:t>error  “</w:t>
-      </w:r>
-      <w:proofErr w:type="gramEnd"/>
-      <w:r>
-        <w:rPr>
-          <w:rFonts w:ascii="Calibri" w:eastAsia="Times New Roman" w:hAnsi="Calibri" w:cs="Calibri"/>
-          <w:lang w:eastAsia="es-ES"/>
-        </w:rPr>
-        <w:t>El bombillo con serie XXXXXX y voltaje Medido de XXXXXX watts no corresponde a un tipo definido en el sistema”. </w:t>
+        <w:t>” el paquete muestra un mensaje indicando “El bombillo con serie XXXXXX y Voltaje Medido de XXXXXX watts fue encontrado en la tabla con el tipo de bombillo XXXXXX, el cual se ubica en el rango de XXXXXX watts hasta XXXXXX watts; sin embargo, el tipo de bombillo propuesto es XXXXXX, el cual se mueve en el rango de XXXXXXX watts hasta XXXXXXX watts”. </w:t>
       </w:r>
       <w:r>
         <w:rPr>
@@ -2913,14 +1534,14 @@
       <w:pPr>
         <w:numPr>
           <w:ilvl w:val="0"/>
-          <w:numId w:val="6"/>
+          <w:numId w:val="7"/>
         </w:numPr>
         <w:tabs>
           <w:tab w:val="clear" w:pos="720"/>
           <w:tab w:val="num" w:pos="-2880"/>
         </w:tabs>
         <w:spacing w:before="100" w:beforeAutospacing="1" w:after="100" w:afterAutospacing="1" w:line="240" w:lineRule="auto"/>
-        <w:ind w:left="0" w:firstLine="660"/>
+        <w:ind w:left="-720" w:firstLine="660"/>
         <w:textAlignment w:val="baseline"/>
         <w:rPr>
           <w:rFonts w:ascii="Arial" w:eastAsia="Times New Roman" w:hAnsi="Arial" w:cs="Arial"/>
@@ -2934,39 +1555,7 @@
           <w:rFonts w:ascii="Calibri" w:eastAsia="Times New Roman" w:hAnsi="Calibri" w:cs="Calibri"/>
           <w:lang w:eastAsia="es-ES"/>
         </w:rPr>
-        <w:t>En caso de que el tipo de bombillo que se encuentre en la tabla coincida con el valor que contiene la variable “</w:t>
-      </w:r>
-      <w:proofErr w:type="spellStart"/>
-      <w:r>
-        <w:rPr>
-          <w:rFonts w:ascii="Calibri" w:eastAsia="Times New Roman" w:hAnsi="Calibri" w:cs="Calibri"/>
-          <w:lang w:eastAsia="es-ES"/>
-        </w:rPr>
-        <w:t>TipoBombilloPropuesto</w:t>
-      </w:r>
-      <w:proofErr w:type="spellEnd"/>
-      <w:r>
-        <w:rPr>
-          <w:rFonts w:ascii="Calibri" w:eastAsia="Times New Roman" w:hAnsi="Calibri" w:cs="Calibri"/>
-          <w:lang w:eastAsia="es-ES"/>
-        </w:rPr>
-        <w:t xml:space="preserve">” el paquete asigna a una variable de mensaje de </w:t>
-      </w:r>
-      <w:proofErr w:type="gramStart"/>
-      <w:r>
-        <w:rPr>
-          <w:rFonts w:ascii="Calibri" w:eastAsia="Times New Roman" w:hAnsi="Calibri" w:cs="Calibri"/>
-          <w:lang w:eastAsia="es-ES"/>
-        </w:rPr>
-        <w:t>error  indicando</w:t>
-      </w:r>
-      <w:proofErr w:type="gramEnd"/>
-      <w:r>
-        <w:rPr>
-          <w:rFonts w:ascii="Calibri" w:eastAsia="Times New Roman" w:hAnsi="Calibri" w:cs="Calibri"/>
-          <w:lang w:eastAsia="es-ES"/>
-        </w:rPr>
-        <w:t xml:space="preserve"> “El bombillo con serie XXXXXX y Voltaje Medido de XXXXXX watts coincide con el tipo de bombillo propuesto (XXXXXX), el cual se ubica en el rango de XXXXXX watts hasta XXXXXX watts”. </w:t>
+        <w:t>Para resolver este ejercicio sólo tiene permiso de utilizar elementos de los siguientes tipos:</w:t>
       </w:r>
       <w:r>
         <w:rPr>
@@ -3001,7 +1590,7 @@
           <w:rFonts w:ascii="Calibri" w:eastAsia="Times New Roman" w:hAnsi="Calibri" w:cs="Calibri"/>
           <w:lang w:eastAsia="es-ES"/>
         </w:rPr>
-        <w:t>En caso de que el tipo de bombillo que se encuentre en la tabla NO coincida con el valor que contiene la variable “</w:t>
+        <w:t xml:space="preserve">Script </w:t>
       </w:r>
       <w:proofErr w:type="spellStart"/>
       <w:r>
@@ -3009,16 +1598,9 @@
           <w:rFonts w:ascii="Calibri" w:eastAsia="Times New Roman" w:hAnsi="Calibri" w:cs="Calibri"/>
           <w:lang w:eastAsia="es-ES"/>
         </w:rPr>
-        <w:t>TipoBombilloPropuesto</w:t>
+        <w:t>Task</w:t>
       </w:r>
       <w:proofErr w:type="spellEnd"/>
-      <w:r>
-        <w:rPr>
-          <w:rFonts w:ascii="Calibri" w:eastAsia="Times New Roman" w:hAnsi="Calibri" w:cs="Calibri"/>
-          <w:lang w:eastAsia="es-ES"/>
-        </w:rPr>
-        <w:t>” el paquete muestra un mensaje indicando “El bombillo con serie XXXXXX y Voltaje Medido de XXXXXX watts fue encontrado en la tabla con el tipo de bombillo XXXXXX, el cual se ubica en el rango de XXXXXX watts hasta XXXXXX watts; sin embargo, el tipo de bombillo propuesto es XXXXXX, el cual se mueve en el rango de XXXXXXX watts hasta XXXXXXX watts”. </w:t>
-      </w:r>
       <w:r>
         <w:rPr>
           <w:rFonts w:ascii="Calibri" w:eastAsia="Times New Roman" w:hAnsi="Calibri" w:cs="Calibri"/>
@@ -3038,7 +1620,7 @@
           <w:tab w:val="num" w:pos="-2880"/>
         </w:tabs>
         <w:spacing w:before="100" w:beforeAutospacing="1" w:after="100" w:afterAutospacing="1" w:line="240" w:lineRule="auto"/>
-        <w:ind w:left="-720" w:firstLine="660"/>
+        <w:ind w:left="0" w:firstLine="660"/>
         <w:textAlignment w:val="baseline"/>
         <w:rPr>
           <w:rFonts w:ascii="Arial" w:eastAsia="Times New Roman" w:hAnsi="Arial" w:cs="Arial"/>
@@ -3052,8 +1634,33 @@
           <w:rFonts w:ascii="Calibri" w:eastAsia="Times New Roman" w:hAnsi="Calibri" w:cs="Calibri"/>
           <w:lang w:eastAsia="es-ES"/>
         </w:rPr>
-        <w:t>Para resolver este ejercicio sólo tiene permiso de utilizar elementos de los siguientes tipos:</w:t>
-      </w:r>
+        <w:t xml:space="preserve">Data </w:t>
+      </w:r>
+      <w:proofErr w:type="spellStart"/>
+      <w:r>
+        <w:rPr>
+          <w:rFonts w:ascii="Calibri" w:eastAsia="Times New Roman" w:hAnsi="Calibri" w:cs="Calibri"/>
+          <w:lang w:eastAsia="es-ES"/>
+        </w:rPr>
+        <w:t>Flow</w:t>
+      </w:r>
+      <w:proofErr w:type="spellEnd"/>
+      <w:r>
+        <w:rPr>
+          <w:rFonts w:ascii="Calibri" w:eastAsia="Times New Roman" w:hAnsi="Calibri" w:cs="Calibri"/>
+          <w:lang w:eastAsia="es-ES"/>
+        </w:rPr>
+        <w:t xml:space="preserve"> </w:t>
+      </w:r>
+      <w:proofErr w:type="spellStart"/>
+      <w:r>
+        <w:rPr>
+          <w:rFonts w:ascii="Calibri" w:eastAsia="Times New Roman" w:hAnsi="Calibri" w:cs="Calibri"/>
+          <w:lang w:eastAsia="es-ES"/>
+        </w:rPr>
+        <w:t>Task</w:t>
+      </w:r>
+      <w:proofErr w:type="spellEnd"/>
       <w:r>
         <w:rPr>
           <w:rFonts w:ascii="Calibri" w:eastAsia="Times New Roman" w:hAnsi="Calibri" w:cs="Calibri"/>
@@ -3066,14 +1673,14 @@
       <w:pPr>
         <w:numPr>
           <w:ilvl w:val="0"/>
-          <w:numId w:val="7"/>
+          <w:numId w:val="8"/>
         </w:numPr>
         <w:tabs>
           <w:tab w:val="clear" w:pos="720"/>
           <w:tab w:val="num" w:pos="-2880"/>
         </w:tabs>
         <w:spacing w:before="100" w:beforeAutospacing="1" w:after="100" w:afterAutospacing="1" w:line="240" w:lineRule="auto"/>
-        <w:ind w:left="0" w:firstLine="660"/>
+        <w:ind w:left="-1440" w:firstLine="675"/>
         <w:textAlignment w:val="baseline"/>
         <w:rPr>
           <w:rFonts w:ascii="Arial" w:eastAsia="Times New Roman" w:hAnsi="Arial" w:cs="Arial"/>
@@ -3087,17 +1694,8 @@
           <w:rFonts w:ascii="Calibri" w:eastAsia="Times New Roman" w:hAnsi="Calibri" w:cs="Calibri"/>
           <w:lang w:eastAsia="es-ES"/>
         </w:rPr>
-        <w:t xml:space="preserve">Script </w:t>
-      </w:r>
-      <w:proofErr w:type="spellStart"/>
-      <w:r>
-        <w:rPr>
-          <w:rFonts w:ascii="Calibri" w:eastAsia="Times New Roman" w:hAnsi="Calibri" w:cs="Calibri"/>
-          <w:lang w:eastAsia="es-ES"/>
-        </w:rPr>
-        <w:t>Task</w:t>
-      </w:r>
-      <w:proofErr w:type="spellEnd"/>
+        <w:t>Pruebas</w:t>
+      </w:r>
       <w:r>
         <w:rPr>
           <w:rFonts w:ascii="Calibri" w:eastAsia="Times New Roman" w:hAnsi="Calibri" w:cs="Calibri"/>
@@ -3110,14 +1708,14 @@
       <w:pPr>
         <w:numPr>
           <w:ilvl w:val="0"/>
-          <w:numId w:val="7"/>
+          <w:numId w:val="8"/>
         </w:numPr>
         <w:tabs>
           <w:tab w:val="clear" w:pos="720"/>
           <w:tab w:val="num" w:pos="-2880"/>
         </w:tabs>
         <w:spacing w:before="100" w:beforeAutospacing="1" w:after="100" w:afterAutospacing="1" w:line="240" w:lineRule="auto"/>
-        <w:ind w:left="0" w:firstLine="660"/>
+        <w:ind w:left="-720" w:firstLine="660"/>
         <w:textAlignment w:val="baseline"/>
         <w:rPr>
           <w:rFonts w:ascii="Arial" w:eastAsia="Times New Roman" w:hAnsi="Arial" w:cs="Arial"/>
@@ -3131,85 +1729,6 @@
           <w:rFonts w:ascii="Calibri" w:eastAsia="Times New Roman" w:hAnsi="Calibri" w:cs="Calibri"/>
           <w:lang w:eastAsia="es-ES"/>
         </w:rPr>
-        <w:t xml:space="preserve">SQL </w:t>
-      </w:r>
-      <w:proofErr w:type="spellStart"/>
-      <w:r>
-        <w:rPr>
-          <w:rFonts w:ascii="Calibri" w:eastAsia="Times New Roman" w:hAnsi="Calibri" w:cs="Calibri"/>
-          <w:lang w:eastAsia="es-ES"/>
-        </w:rPr>
-        <w:t>Task</w:t>
-      </w:r>
-      <w:proofErr w:type="spellEnd"/>
-      <w:r>
-        <w:rPr>
-          <w:rFonts w:ascii="Calibri" w:eastAsia="Times New Roman" w:hAnsi="Calibri" w:cs="Calibri"/>
-          <w:lang w:val="es-ES" w:eastAsia="es-ES"/>
-        </w:rPr>
-        <w:t> </w:t>
-      </w:r>
-    </w:p>
-    <w:p>
-      <w:pPr>
-        <w:numPr>
-          <w:ilvl w:val="0"/>
-          <w:numId w:val="8"/>
-        </w:numPr>
-        <w:tabs>
-          <w:tab w:val="clear" w:pos="720"/>
-          <w:tab w:val="num" w:pos="-2880"/>
-        </w:tabs>
-        <w:spacing w:before="100" w:beforeAutospacing="1" w:after="100" w:afterAutospacing="1" w:line="240" w:lineRule="auto"/>
-        <w:ind w:left="-1440" w:firstLine="675"/>
-        <w:textAlignment w:val="baseline"/>
-        <w:rPr>
-          <w:rFonts w:ascii="Arial" w:eastAsia="Times New Roman" w:hAnsi="Arial" w:cs="Arial"/>
-          <w:sz w:val="12"/>
-          <w:szCs w:val="12"/>
-          <w:lang w:val="es-ES" w:eastAsia="es-ES"/>
-        </w:rPr>
-      </w:pPr>
-      <w:r>
-        <w:rPr>
-          <w:rFonts w:ascii="Calibri" w:eastAsia="Times New Roman" w:hAnsi="Calibri" w:cs="Calibri"/>
-          <w:lang w:eastAsia="es-ES"/>
-        </w:rPr>
-        <w:t>Pruebas</w:t>
-      </w:r>
-      <w:r>
-        <w:rPr>
-          <w:rFonts w:ascii="Calibri" w:eastAsia="Times New Roman" w:hAnsi="Calibri" w:cs="Calibri"/>
-          <w:lang w:val="es-ES" w:eastAsia="es-ES"/>
-        </w:rPr>
-        <w:t> </w:t>
-      </w:r>
-    </w:p>
-    <w:p>
-      <w:pPr>
-        <w:numPr>
-          <w:ilvl w:val="0"/>
-          <w:numId w:val="8"/>
-        </w:numPr>
-        <w:tabs>
-          <w:tab w:val="clear" w:pos="720"/>
-          <w:tab w:val="num" w:pos="-2880"/>
-        </w:tabs>
-        <w:spacing w:before="100" w:beforeAutospacing="1" w:after="100" w:afterAutospacing="1" w:line="240" w:lineRule="auto"/>
-        <w:ind w:left="-720" w:firstLine="660"/>
-        <w:textAlignment w:val="baseline"/>
-        <w:rPr>
-          <w:rFonts w:ascii="Arial" w:eastAsia="Times New Roman" w:hAnsi="Arial" w:cs="Arial"/>
-          <w:sz w:val="12"/>
-          <w:szCs w:val="12"/>
-          <w:lang w:val="es-ES" w:eastAsia="es-ES"/>
-        </w:rPr>
-      </w:pPr>
-      <w:r>
-        <w:rPr>
-          <w:rFonts w:ascii="Calibri" w:eastAsia="Times New Roman" w:hAnsi="Calibri" w:cs="Calibri"/>
-          <w:lang w:eastAsia="es-ES"/>
-        </w:rPr>
         <w:t>Incluya las pantallas que evidencian el correcto funcionamiento de su paquete, contemplando los tres casos mencionados.</w:t>
       </w:r>
       <w:r>
@@ -3236,6 +1755,7 @@
           <w:rFonts w:ascii="Calibri" w:eastAsia="Times New Roman" w:hAnsi="Calibri" w:cs="Calibri"/>
           <w:lang w:val="es-ES" w:eastAsia="es-ES"/>
         </w:rPr>
+        <w:lastRenderedPageBreak/>
         <w:t> </w:t>
       </w:r>
     </w:p>
@@ -3570,7 +2090,7 @@
         <w:sz w:val="20"/>
       </w:rPr>
     </w:lvl>
-    <w:lvl w:ilvl="1" w:tentative="1">
+    <w:lvl w:ilvl="1">
       <w:start w:val="1"/>
       <w:numFmt w:val="bullet"/>
       <w:lvlText w:val="o"/>
@@ -3859,9 +2379,9 @@
       <w:lvlJc w:val="left"/>
       <w:pPr>
         <w:tabs>
-          <w:tab w:val="num" w:pos="720"/>
-        </w:tabs>
-        <w:ind w:left="720" w:hanging="360"/>
+          <w:tab w:val="num" w:pos="-2328"/>
+        </w:tabs>
+        <w:ind w:left="-2328" w:hanging="360"/>
       </w:pPr>
       <w:rPr>
         <w:rFonts w:ascii="Symbol" w:hAnsi="Symbol" w:hint="default"/>
@@ -3875,9 +2395,9 @@
       <w:lvlJc w:val="left"/>
       <w:pPr>
         <w:tabs>
-          <w:tab w:val="num" w:pos="1440"/>
-        </w:tabs>
-        <w:ind w:left="1440" w:hanging="360"/>
+          <w:tab w:val="num" w:pos="-1608"/>
+        </w:tabs>
+        <w:ind w:left="-1608" w:hanging="360"/>
       </w:pPr>
       <w:rPr>
         <w:rFonts w:ascii="Courier New" w:hAnsi="Courier New" w:hint="default"/>
@@ -3891,9 +2411,9 @@
       <w:lvlJc w:val="left"/>
       <w:pPr>
         <w:tabs>
-          <w:tab w:val="num" w:pos="2160"/>
-        </w:tabs>
-        <w:ind w:left="2160" w:hanging="360"/>
+          <w:tab w:val="num" w:pos="-888"/>
+        </w:tabs>
+        <w:ind w:left="-888" w:hanging="360"/>
       </w:pPr>
       <w:rPr>
         <w:rFonts w:ascii="Wingdings" w:hAnsi="Wingdings" w:hint="default"/>
@@ -3907,9 +2427,9 @@
       <w:lvlJc w:val="left"/>
       <w:pPr>
         <w:tabs>
-          <w:tab w:val="num" w:pos="2880"/>
-        </w:tabs>
-        <w:ind w:left="2880" w:hanging="360"/>
+          <w:tab w:val="num" w:pos="-168"/>
+        </w:tabs>
+        <w:ind w:left="-168" w:hanging="360"/>
       </w:pPr>
       <w:rPr>
         <w:rFonts w:ascii="Wingdings" w:hAnsi="Wingdings" w:hint="default"/>
@@ -3923,9 +2443,9 @@
       <w:lvlJc w:val="left"/>
       <w:pPr>
         <w:tabs>
-          <w:tab w:val="num" w:pos="3600"/>
-        </w:tabs>
-        <w:ind w:left="3600" w:hanging="360"/>
+          <w:tab w:val="num" w:pos="552"/>
+        </w:tabs>
+        <w:ind w:left="552" w:hanging="360"/>
       </w:pPr>
       <w:rPr>
         <w:rFonts w:ascii="Wingdings" w:hAnsi="Wingdings" w:hint="default"/>
@@ -3939,9 +2459,9 @@
       <w:lvlJc w:val="left"/>
       <w:pPr>
         <w:tabs>
-          <w:tab w:val="num" w:pos="4320"/>
-        </w:tabs>
-        <w:ind w:left="4320" w:hanging="360"/>
+          <w:tab w:val="num" w:pos="1272"/>
+        </w:tabs>
+        <w:ind w:left="1272" w:hanging="360"/>
       </w:pPr>
       <w:rPr>
         <w:rFonts w:ascii="Wingdings" w:hAnsi="Wingdings" w:hint="default"/>
@@ -3955,9 +2475,9 @@
       <w:lvlJc w:val="left"/>
       <w:pPr>
         <w:tabs>
-          <w:tab w:val="num" w:pos="5040"/>
-        </w:tabs>
-        <w:ind w:left="5040" w:hanging="360"/>
+          <w:tab w:val="num" w:pos="1992"/>
+        </w:tabs>
+        <w:ind w:left="1992" w:hanging="360"/>
       </w:pPr>
       <w:rPr>
         <w:rFonts w:ascii="Wingdings" w:hAnsi="Wingdings" w:hint="default"/>
@@ -3971,9 +2491,9 @@
       <w:lvlJc w:val="left"/>
       <w:pPr>
         <w:tabs>
-          <w:tab w:val="num" w:pos="5760"/>
-        </w:tabs>
-        <w:ind w:left="5760" w:hanging="360"/>
+          <w:tab w:val="num" w:pos="2712"/>
+        </w:tabs>
+        <w:ind w:left="2712" w:hanging="360"/>
       </w:pPr>
       <w:rPr>
         <w:rFonts w:ascii="Wingdings" w:hAnsi="Wingdings" w:hint="default"/>
@@ -3987,9 +2507,9 @@
       <w:lvlJc w:val="left"/>
       <w:pPr>
         <w:tabs>
-          <w:tab w:val="num" w:pos="6480"/>
-        </w:tabs>
-        <w:ind w:left="6480" w:hanging="360"/>
+          <w:tab w:val="num" w:pos="3432"/>
+        </w:tabs>
+        <w:ind w:left="3432" w:hanging="360"/>
       </w:pPr>
       <w:rPr>
         <w:rFonts w:ascii="Wingdings" w:hAnsi="Wingdings" w:hint="default"/>
@@ -4147,6 +2667,119 @@
     </w:lvl>
   </w:abstractNum>
   <w:abstractNum w:abstractNumId="6" w15:restartNumberingAfterBreak="0">
+    <w:nsid w:val="5B662689"/>
+    <w:multiLevelType w:val="hybridMultilevel"/>
+    <w:tmpl w:val="78A25C1E"/>
+    <w:lvl w:ilvl="0" w:tplc="0C0A0001">
+      <w:start w:val="1"/>
+      <w:numFmt w:val="bullet"/>
+      <w:lvlText w:val=""/>
+      <w:lvlJc w:val="left"/>
+      <w:pPr>
+        <w:ind w:left="360" w:hanging="360"/>
+      </w:pPr>
+      <w:rPr>
+        <w:rFonts w:ascii="Symbol" w:hAnsi="Symbol" w:hint="default"/>
+      </w:rPr>
+    </w:lvl>
+    <w:lvl w:ilvl="1" w:tplc="0C0A0003">
+      <w:start w:val="1"/>
+      <w:numFmt w:val="bullet"/>
+      <w:lvlText w:val="o"/>
+      <w:lvlJc w:val="left"/>
+      <w:pPr>
+        <w:ind w:left="1080" w:hanging="360"/>
+      </w:pPr>
+      <w:rPr>
+        <w:rFonts w:ascii="Courier New" w:hAnsi="Courier New" w:cs="Courier New" w:hint="default"/>
+      </w:rPr>
+    </w:lvl>
+    <w:lvl w:ilvl="2" w:tplc="0C0A0005" w:tentative="1">
+      <w:start w:val="1"/>
+      <w:numFmt w:val="bullet"/>
+      <w:lvlText w:val=""/>
+      <w:lvlJc w:val="left"/>
+      <w:pPr>
+        <w:ind w:left="1800" w:hanging="360"/>
+      </w:pPr>
+      <w:rPr>
+        <w:rFonts w:ascii="Wingdings" w:hAnsi="Wingdings" w:hint="default"/>
+      </w:rPr>
+    </w:lvl>
+    <w:lvl w:ilvl="3" w:tplc="0C0A0001" w:tentative="1">
+      <w:start w:val="1"/>
+      <w:numFmt w:val="bullet"/>
+      <w:lvlText w:val=""/>
+      <w:lvlJc w:val="left"/>
+      <w:pPr>
+        <w:ind w:left="2520" w:hanging="360"/>
+      </w:pPr>
+      <w:rPr>
+        <w:rFonts w:ascii="Symbol" w:hAnsi="Symbol" w:hint="default"/>
+      </w:rPr>
+    </w:lvl>
+    <w:lvl w:ilvl="4" w:tplc="0C0A0003" w:tentative="1">
+      <w:start w:val="1"/>
+      <w:numFmt w:val="bullet"/>
+      <w:lvlText w:val="o"/>
+      <w:lvlJc w:val="left"/>
+      <w:pPr>
+        <w:ind w:left="3240" w:hanging="360"/>
+      </w:pPr>
+      <w:rPr>
+        <w:rFonts w:ascii="Courier New" w:hAnsi="Courier New" w:cs="Courier New" w:hint="default"/>
+      </w:rPr>
+    </w:lvl>
+    <w:lvl w:ilvl="5" w:tplc="0C0A0005" w:tentative="1">
+      <w:start w:val="1"/>
+      <w:numFmt w:val="bullet"/>
+      <w:lvlText w:val=""/>
+      <w:lvlJc w:val="left"/>
+      <w:pPr>
+        <w:ind w:left="3960" w:hanging="360"/>
+      </w:pPr>
+      <w:rPr>
+        <w:rFonts w:ascii="Wingdings" w:hAnsi="Wingdings" w:hint="default"/>
+      </w:rPr>
+    </w:lvl>
+    <w:lvl w:ilvl="6" w:tplc="0C0A0001" w:tentative="1">
+      <w:start w:val="1"/>
+      <w:numFmt w:val="bullet"/>
+      <w:lvlText w:val=""/>
+      <w:lvlJc w:val="left"/>
+      <w:pPr>
+        <w:ind w:left="4680" w:hanging="360"/>
+      </w:pPr>
+      <w:rPr>
+        <w:rFonts w:ascii="Symbol" w:hAnsi="Symbol" w:hint="default"/>
+      </w:rPr>
+    </w:lvl>
+    <w:lvl w:ilvl="7" w:tplc="0C0A0003" w:tentative="1">
+      <w:start w:val="1"/>
+      <w:numFmt w:val="bullet"/>
+      <w:lvlText w:val="o"/>
+      <w:lvlJc w:val="left"/>
+      <w:pPr>
+        <w:ind w:left="5400" w:hanging="360"/>
+      </w:pPr>
+      <w:rPr>
+        <w:rFonts w:ascii="Courier New" w:hAnsi="Courier New" w:cs="Courier New" w:hint="default"/>
+      </w:rPr>
+    </w:lvl>
+    <w:lvl w:ilvl="8" w:tplc="0C0A0005" w:tentative="1">
+      <w:start w:val="1"/>
+      <w:numFmt w:val="bullet"/>
+      <w:lvlText w:val=""/>
+      <w:lvlJc w:val="left"/>
+      <w:pPr>
+        <w:ind w:left="6120" w:hanging="360"/>
+      </w:pPr>
+      <w:rPr>
+        <w:rFonts w:ascii="Wingdings" w:hAnsi="Wingdings" w:hint="default"/>
+      </w:rPr>
+    </w:lvl>
+  </w:abstractNum>
+  <w:abstractNum w:abstractNumId="7" w15:restartNumberingAfterBreak="0">
     <w:nsid w:val="73C06254"/>
     <w:multiLevelType w:val="multilevel"/>
     <w:tmpl w:val="173223F6"/>
@@ -4157,9 +2790,9 @@
       <w:lvlJc w:val="left"/>
       <w:pPr>
         <w:tabs>
-          <w:tab w:val="num" w:pos="576"/>
-        </w:tabs>
-        <w:ind w:left="576" w:hanging="360"/>
+          <w:tab w:val="num" w:pos="384"/>
+        </w:tabs>
+        <w:ind w:left="384" w:hanging="360"/>
       </w:pPr>
       <w:rPr>
         <w:rFonts w:ascii="Symbol" w:hAnsi="Symbol" w:hint="default"/>
@@ -4173,9 +2806,9 @@
       <w:lvlJc w:val="left"/>
       <w:pPr>
         <w:tabs>
-          <w:tab w:val="num" w:pos="1296"/>
-        </w:tabs>
-        <w:ind w:left="1296" w:hanging="360"/>
+          <w:tab w:val="num" w:pos="1104"/>
+        </w:tabs>
+        <w:ind w:left="1104" w:hanging="360"/>
       </w:pPr>
       <w:rPr>
         <w:rFonts w:ascii="Courier New" w:hAnsi="Courier New" w:hint="default"/>
@@ -4189,9 +2822,9 @@
       <w:lvlJc w:val="left"/>
       <w:pPr>
         <w:tabs>
-          <w:tab w:val="num" w:pos="2016"/>
-        </w:tabs>
-        <w:ind w:left="2016" w:hanging="360"/>
+          <w:tab w:val="num" w:pos="1824"/>
+        </w:tabs>
+        <w:ind w:left="1824" w:hanging="360"/>
       </w:pPr>
       <w:rPr>
         <w:rFonts w:ascii="Wingdings" w:hAnsi="Wingdings" w:hint="default"/>
@@ -4205,9 +2838,9 @@
       <w:lvlJc w:val="left"/>
       <w:pPr>
         <w:tabs>
-          <w:tab w:val="num" w:pos="2736"/>
-        </w:tabs>
-        <w:ind w:left="2736" w:hanging="360"/>
+          <w:tab w:val="num" w:pos="2544"/>
+        </w:tabs>
+        <w:ind w:left="2544" w:hanging="360"/>
       </w:pPr>
       <w:rPr>
         <w:rFonts w:ascii="Wingdings" w:hAnsi="Wingdings" w:hint="default"/>
@@ -4221,9 +2854,9 @@
       <w:lvlJc w:val="left"/>
       <w:pPr>
         <w:tabs>
-          <w:tab w:val="num" w:pos="3456"/>
-        </w:tabs>
-        <w:ind w:left="3456" w:hanging="360"/>
+          <w:tab w:val="num" w:pos="3264"/>
+        </w:tabs>
+        <w:ind w:left="3264" w:hanging="360"/>
       </w:pPr>
       <w:rPr>
         <w:rFonts w:ascii="Wingdings" w:hAnsi="Wingdings" w:hint="default"/>
@@ -4237,9 +2870,9 @@
       <w:lvlJc w:val="left"/>
       <w:pPr>
         <w:tabs>
-          <w:tab w:val="num" w:pos="4176"/>
-        </w:tabs>
-        <w:ind w:left="4176" w:hanging="360"/>
+          <w:tab w:val="num" w:pos="3984"/>
+        </w:tabs>
+        <w:ind w:left="3984" w:hanging="360"/>
       </w:pPr>
       <w:rPr>
         <w:rFonts w:ascii="Wingdings" w:hAnsi="Wingdings" w:hint="default"/>
@@ -4253,9 +2886,9 @@
       <w:lvlJc w:val="left"/>
       <w:pPr>
         <w:tabs>
-          <w:tab w:val="num" w:pos="4896"/>
-        </w:tabs>
-        <w:ind w:left="4896" w:hanging="360"/>
+          <w:tab w:val="num" w:pos="4704"/>
+        </w:tabs>
+        <w:ind w:left="4704" w:hanging="360"/>
       </w:pPr>
       <w:rPr>
         <w:rFonts w:ascii="Wingdings" w:hAnsi="Wingdings" w:hint="default"/>
@@ -4269,9 +2902,9 @@
       <w:lvlJc w:val="left"/>
       <w:pPr>
         <w:tabs>
-          <w:tab w:val="num" w:pos="5616"/>
-        </w:tabs>
-        <w:ind w:left="5616" w:hanging="360"/>
+          <w:tab w:val="num" w:pos="5424"/>
+        </w:tabs>
+        <w:ind w:left="5424" w:hanging="360"/>
       </w:pPr>
       <w:rPr>
         <w:rFonts w:ascii="Wingdings" w:hAnsi="Wingdings" w:hint="default"/>
@@ -4285,9 +2918,9 @@
       <w:lvlJc w:val="left"/>
       <w:pPr>
         <w:tabs>
-          <w:tab w:val="num" w:pos="6336"/>
-        </w:tabs>
-        <w:ind w:left="6336" w:hanging="360"/>
+          <w:tab w:val="num" w:pos="6144"/>
+        </w:tabs>
+        <w:ind w:left="6144" w:hanging="360"/>
       </w:pPr>
       <w:rPr>
         <w:rFonts w:ascii="Wingdings" w:hAnsi="Wingdings" w:hint="default"/>
@@ -4295,7 +2928,7 @@
       </w:rPr>
     </w:lvl>
   </w:abstractNum>
-  <w:abstractNum w:abstractNumId="7" w15:restartNumberingAfterBreak="0">
+  <w:abstractNum w:abstractNumId="8" w15:restartNumberingAfterBreak="0">
     <w:nsid w:val="768B7912"/>
     <w:multiLevelType w:val="multilevel"/>
     <w:tmpl w:val="1410F1D8"/>
@@ -4445,7 +3078,7 @@
     </w:lvl>
   </w:abstractNum>
   <w:num w:numId="1">
-    <w:abstractNumId w:val="7"/>
+    <w:abstractNumId w:val="8"/>
   </w:num>
   <w:num w:numId="2">
     <w:abstractNumId w:val="1"/>
@@ -4457,7 +3090,7 @@
     <w:abstractNumId w:val="2"/>
   </w:num>
   <w:num w:numId="5">
-    <w:abstractNumId w:val="6"/>
+    <w:abstractNumId w:val="7"/>
   </w:num>
   <w:num w:numId="6">
     <w:abstractNumId w:val="0"/>
@@ -4467,6 +3100,9 @@
   </w:num>
   <w:num w:numId="8">
     <w:abstractNumId w:val="3"/>
+  </w:num>
+  <w:num w:numId="9">
+    <w:abstractNumId w:val="6"/>
   </w:num>
 </w:numbering>
 </file>
@@ -4924,6 +3560,17 @@
     <w:basedOn w:val="Fuentedeprrafopredeter"/>
     <w:rsid w:val="00FF628B"/>
   </w:style>
+  <w:style w:type="paragraph" w:styleId="Prrafodelista">
+    <w:name w:val="List Paragraph"/>
+    <w:basedOn w:val="Normal"/>
+    <w:uiPriority w:val="34"/>
+    <w:qFormat/>
+    <w:rsid w:val="00104659"/>
+    <w:pPr>
+      <w:ind w:left="720"/>
+      <w:contextualSpacing/>
+    </w:pPr>
+  </w:style>
 </w:styles>
 </file>
 

</xml_diff>